<commit_message>
Se ha añadido el reporte del algoritmo mochila
</commit_message>
<xml_diff>
--- a/Mochila/Tarea 4 - Mochila.docx
+++ b/Mochila/Tarea 4 - Mochila.docx
@@ -1,6 +1,6 @@
 
 <file path=word/document.xml><?xml version="1.0" encoding="utf-8"?>
-<w:document xmlns:wpc="http://schemas.microsoft.com/office/word/2010/wordprocessingCanvas" xmlns:cx="http://schemas.microsoft.com/office/drawing/2014/chartex" xmlns:cx1="http://schemas.microsoft.com/office/drawing/2015/9/8/chartex" xmlns:cx2="http://schemas.microsoft.com/office/drawing/2015/10/21/chartex" xmlns:cx3="http://schemas.microsoft.com/office/drawing/2016/5/9/chartex" xmlns:cx4="http://schemas.microsoft.com/office/drawing/2016/5/10/chartex" xmlns:cx5="http://schemas.microsoft.com/office/drawing/2016/5/11/chartex" xmlns:mc="http://schemas.openxmlformats.org/markup-compatibility/2006" xmlns:o="urn:schemas-microsoft-com:office:office" xmlns:r="http://schemas.openxmlformats.org/officeDocument/2006/relationships" xmlns:m="http://schemas.openxmlformats.org/officeDocument/2006/math" xmlns:v="urn:schemas-microsoft-com:vml" xmlns:wp14="http://schemas.microsoft.com/office/word/2010/wordprocessingDrawing" xmlns:wp="http://schemas.openxmlformats.org/drawingml/2006/wordprocessingDrawing" xmlns:w10="urn:schemas-microsoft-com:office:word" xmlns:w="http://schemas.openxmlformats.org/wordprocessingml/2006/main" xmlns:w14="http://schemas.microsoft.com/office/word/2010/wordml" xmlns:w15="http://schemas.microsoft.com/office/word/2012/wordml" xmlns:w16se="http://schemas.microsoft.com/office/word/2015/wordml/symex" xmlns:wpg="http://schemas.microsoft.com/office/word/2010/wordprocessingGroup" xmlns:wpi="http://schemas.microsoft.com/office/word/2010/wordprocessingInk" xmlns:wne="http://schemas.microsoft.com/office/word/2006/wordml" xmlns:wps="http://schemas.microsoft.com/office/word/2010/wordprocessingShape" mc:Ignorable="w14 w15 w16se wp14">
+<w:document xmlns:wpc="http://schemas.microsoft.com/office/word/2010/wordprocessingCanvas" xmlns:cx="http://schemas.microsoft.com/office/drawing/2014/chartex" xmlns:cx1="http://schemas.microsoft.com/office/drawing/2015/9/8/chartex" xmlns:cx2="http://schemas.microsoft.com/office/drawing/2015/10/21/chartex" xmlns:mc="http://schemas.openxmlformats.org/markup-compatibility/2006" xmlns:o="urn:schemas-microsoft-com:office:office" xmlns:r="http://schemas.openxmlformats.org/officeDocument/2006/relationships" xmlns:m="http://schemas.openxmlformats.org/officeDocument/2006/math" xmlns:v="urn:schemas-microsoft-com:vml" xmlns:wp14="http://schemas.microsoft.com/office/word/2010/wordprocessingDrawing" xmlns:wp="http://schemas.openxmlformats.org/drawingml/2006/wordprocessingDrawing" xmlns:w10="urn:schemas-microsoft-com:office:word" xmlns:w="http://schemas.openxmlformats.org/wordprocessingml/2006/main" xmlns:w14="http://schemas.microsoft.com/office/word/2010/wordml" xmlns:w15="http://schemas.microsoft.com/office/word/2012/wordml" xmlns:w16se="http://schemas.microsoft.com/office/word/2015/wordml/symex" xmlns:wpg="http://schemas.microsoft.com/office/word/2010/wordprocessingGroup" xmlns:wpi="http://schemas.microsoft.com/office/word/2010/wordprocessingInk" xmlns:wne="http://schemas.microsoft.com/office/word/2006/wordml" xmlns:wps="http://schemas.microsoft.com/office/word/2010/wordprocessingShape" mc:Ignorable="w14 w15 w16se wp14">
   <w:body>
     <w:p>
       <w:pPr>
@@ -1357,8 +1357,6 @@
         </w:rPr>
         <w:t>7 Objetos con una capacidad de 170</w:t>
       </w:r>
-      <w:bookmarkStart w:id="0" w:name="_GoBack"/>
-      <w:bookmarkEnd w:id="0"/>
     </w:p>
     <w:p>
       <w:pPr>
@@ -1477,791 +1475,45 @@
       <w:pPr>
         <w:pStyle w:val="paragraph"/>
         <w:spacing w:before="0" w:beforeAutospacing="0" w:after="0" w:afterAutospacing="0"/>
-        <w:jc w:val="center"/>
-        <w:textAlignment w:val="baseline"/>
-        <w:rPr>
-          <w:rFonts w:ascii="Arial" w:hAnsi="Arial" w:cs="Arial"/>
-        </w:rPr>
-      </w:pPr>
-    </w:p>
-    <w:p>
-      <w:pPr>
-        <w:pStyle w:val="paragraph"/>
-        <w:spacing w:before="0" w:beforeAutospacing="0" w:after="0" w:afterAutospacing="0"/>
-        <w:jc w:val="center"/>
-        <w:textAlignment w:val="baseline"/>
-        <w:rPr>
-          <w:rFonts w:ascii="Arial" w:hAnsi="Arial" w:cs="Arial"/>
-        </w:rPr>
-      </w:pPr>
-    </w:p>
-    <w:p>
-      <w:pPr>
-        <w:pStyle w:val="paragraph"/>
-        <w:spacing w:before="0" w:beforeAutospacing="0" w:after="0" w:afterAutospacing="0"/>
-        <w:jc w:val="center"/>
-        <w:textAlignment w:val="baseline"/>
-        <w:rPr>
-          <w:rFonts w:ascii="Arial" w:hAnsi="Arial" w:cs="Arial"/>
-        </w:rPr>
-      </w:pPr>
-    </w:p>
-    <w:p>
-      <w:pPr>
-        <w:pStyle w:val="paragraph"/>
-        <w:spacing w:before="0" w:beforeAutospacing="0" w:after="0" w:afterAutospacing="0"/>
-        <w:jc w:val="center"/>
-        <w:textAlignment w:val="baseline"/>
-        <w:rPr>
-          <w:rFonts w:ascii="Arial" w:hAnsi="Arial" w:cs="Arial"/>
-        </w:rPr>
-      </w:pPr>
-    </w:p>
-    <w:p>
-      <w:pPr>
-        <w:pStyle w:val="paragraph"/>
-        <w:spacing w:before="0" w:beforeAutospacing="0" w:after="0" w:afterAutospacing="0"/>
-        <w:jc w:val="center"/>
-        <w:textAlignment w:val="baseline"/>
-        <w:rPr>
-          <w:rFonts w:ascii="Arial" w:hAnsi="Arial" w:cs="Arial"/>
-        </w:rPr>
-      </w:pPr>
-    </w:p>
-    <w:p>
-      <w:pPr>
-        <w:pStyle w:val="paragraph"/>
-        <w:spacing w:before="0" w:beforeAutospacing="0" w:after="0" w:afterAutospacing="0"/>
-        <w:jc w:val="center"/>
-        <w:textAlignment w:val="baseline"/>
-        <w:rPr>
-          <w:rFonts w:ascii="Arial" w:hAnsi="Arial" w:cs="Arial"/>
-        </w:rPr>
-      </w:pPr>
-    </w:p>
-    <w:p>
-      <w:pPr>
-        <w:pStyle w:val="paragraph"/>
-        <w:spacing w:before="0" w:beforeAutospacing="0" w:after="0" w:afterAutospacing="0"/>
-        <w:jc w:val="center"/>
-        <w:textAlignment w:val="baseline"/>
-        <w:rPr>
-          <w:rFonts w:ascii="Arial" w:hAnsi="Arial" w:cs="Arial"/>
-        </w:rPr>
-      </w:pPr>
-    </w:p>
-    <w:p>
-      <w:pPr>
-        <w:pStyle w:val="paragraph"/>
-        <w:spacing w:before="0" w:beforeAutospacing="0" w:after="0" w:afterAutospacing="0"/>
-        <w:jc w:val="center"/>
-        <w:textAlignment w:val="baseline"/>
-        <w:rPr>
-          <w:rFonts w:ascii="Arial" w:hAnsi="Arial" w:cs="Arial"/>
-        </w:rPr>
-      </w:pPr>
-    </w:p>
-    <w:p>
-      <w:pPr>
-        <w:pStyle w:val="paragraph"/>
-        <w:spacing w:before="0" w:beforeAutospacing="0" w:after="0" w:afterAutospacing="0"/>
-        <w:jc w:val="center"/>
-        <w:textAlignment w:val="baseline"/>
-        <w:rPr>
-          <w:rFonts w:ascii="Arial" w:hAnsi="Arial" w:cs="Arial"/>
-        </w:rPr>
-      </w:pPr>
-    </w:p>
-    <w:p>
-      <w:pPr>
-        <w:pStyle w:val="paragraph"/>
-        <w:spacing w:before="0" w:beforeAutospacing="0" w:after="0" w:afterAutospacing="0"/>
-        <w:jc w:val="center"/>
-        <w:textAlignment w:val="baseline"/>
-        <w:rPr>
-          <w:rFonts w:ascii="Arial" w:hAnsi="Arial" w:cs="Arial"/>
-        </w:rPr>
-      </w:pPr>
-    </w:p>
-    <w:p>
-      <w:pPr>
-        <w:pStyle w:val="paragraph"/>
-        <w:spacing w:before="0" w:beforeAutospacing="0" w:after="0" w:afterAutospacing="0"/>
-        <w:jc w:val="center"/>
-        <w:textAlignment w:val="baseline"/>
-        <w:rPr>
-          <w:rFonts w:ascii="Arial" w:hAnsi="Arial" w:cs="Arial"/>
-        </w:rPr>
-      </w:pPr>
-    </w:p>
-    <w:p>
-      <w:pPr>
-        <w:pStyle w:val="paragraph"/>
-        <w:spacing w:before="0" w:beforeAutospacing="0" w:after="0" w:afterAutospacing="0"/>
-        <w:jc w:val="both"/>
-        <w:textAlignment w:val="baseline"/>
+        <w:textAlignment w:val="baseline"/>
+        <w:rPr>
+          <w:rFonts w:ascii="Arial" w:hAnsi="Arial" w:cs="Arial"/>
+        </w:rPr>
+      </w:pPr>
+      <w:r>
         <w:rPr>
           <w:rFonts w:ascii="Arial" w:hAnsi="Arial" w:cs="Arial"/>
           <w:b/>
         </w:rPr>
-      </w:pPr>
-    </w:p>
-    <w:p>
-      <w:pPr>
-        <w:pStyle w:val="paragraph"/>
-        <w:spacing w:before="0" w:beforeAutospacing="0" w:after="0" w:afterAutospacing="0"/>
-        <w:jc w:val="both"/>
-        <w:textAlignment w:val="baseline"/>
-        <w:rPr>
-          <w:rFonts w:ascii="Arial" w:hAnsi="Arial" w:cs="Arial"/>
-          <w:b/>
-        </w:rPr>
-      </w:pPr>
-    </w:p>
-    <w:p>
-      <w:pPr>
-        <w:pStyle w:val="paragraph"/>
-        <w:spacing w:before="0" w:beforeAutospacing="0" w:after="0" w:afterAutospacing="0"/>
-        <w:jc w:val="both"/>
-        <w:textAlignment w:val="baseline"/>
-        <w:rPr>
-          <w:rFonts w:ascii="Arial" w:hAnsi="Arial" w:cs="Arial"/>
-          <w:b/>
-        </w:rPr>
-      </w:pPr>
-    </w:p>
-    <w:p>
-      <w:pPr>
-        <w:pStyle w:val="paragraph"/>
-        <w:spacing w:before="0" w:beforeAutospacing="0" w:after="0" w:afterAutospacing="0"/>
-        <w:jc w:val="both"/>
-        <w:textAlignment w:val="baseline"/>
-        <w:rPr>
-          <w:rFonts w:ascii="Arial" w:hAnsi="Arial" w:cs="Arial"/>
-          <w:b/>
-        </w:rPr>
-      </w:pPr>
-    </w:p>
-    <w:p>
-      <w:pPr>
-        <w:pStyle w:val="paragraph"/>
-        <w:spacing w:before="0" w:beforeAutospacing="0" w:after="0" w:afterAutospacing="0"/>
-        <w:jc w:val="both"/>
-        <w:textAlignment w:val="baseline"/>
-        <w:rPr>
-          <w:rFonts w:ascii="Arial" w:hAnsi="Arial" w:cs="Arial"/>
-          <w:b/>
-        </w:rPr>
-      </w:pPr>
-    </w:p>
-    <w:p>
-      <w:pPr>
-        <w:pStyle w:val="paragraph"/>
-        <w:spacing w:before="0" w:beforeAutospacing="0" w:after="0" w:afterAutospacing="0"/>
-        <w:jc w:val="both"/>
-        <w:textAlignment w:val="baseline"/>
-        <w:rPr>
-          <w:rFonts w:ascii="Arial" w:hAnsi="Arial" w:cs="Arial"/>
-          <w:b/>
-        </w:rPr>
-      </w:pPr>
-    </w:p>
-    <w:p>
-      <w:pPr>
-        <w:pStyle w:val="paragraph"/>
-        <w:spacing w:before="0" w:beforeAutospacing="0" w:after="0" w:afterAutospacing="0"/>
-        <w:jc w:val="both"/>
-        <w:textAlignment w:val="baseline"/>
-        <w:rPr>
-          <w:rFonts w:ascii="Arial" w:hAnsi="Arial" w:cs="Arial"/>
-          <w:b/>
-        </w:rPr>
-      </w:pPr>
-    </w:p>
-    <w:p>
-      <w:pPr>
-        <w:pStyle w:val="paragraph"/>
-        <w:spacing w:before="0" w:beforeAutospacing="0" w:after="0" w:afterAutospacing="0"/>
-        <w:jc w:val="both"/>
-        <w:textAlignment w:val="baseline"/>
-        <w:rPr>
-          <w:rFonts w:ascii="Arial" w:hAnsi="Arial" w:cs="Arial"/>
-          <w:b/>
-        </w:rPr>
-      </w:pPr>
-    </w:p>
-    <w:p>
-      <w:pPr>
-        <w:pStyle w:val="paragraph"/>
-        <w:spacing w:before="0" w:beforeAutospacing="0" w:after="0" w:afterAutospacing="0"/>
-        <w:jc w:val="both"/>
-        <w:textAlignment w:val="baseline"/>
-        <w:rPr>
-          <w:rFonts w:ascii="Arial" w:hAnsi="Arial" w:cs="Arial"/>
-          <w:b/>
-        </w:rPr>
-      </w:pPr>
-    </w:p>
-    <w:p>
-      <w:pPr>
-        <w:pStyle w:val="paragraph"/>
-        <w:spacing w:before="0" w:beforeAutospacing="0" w:after="0" w:afterAutospacing="0"/>
-        <w:jc w:val="both"/>
-        <w:textAlignment w:val="baseline"/>
-        <w:rPr>
-          <w:rFonts w:ascii="Arial" w:hAnsi="Arial" w:cs="Arial"/>
-          <w:b/>
-        </w:rPr>
-      </w:pPr>
-    </w:p>
-    <w:p>
-      <w:pPr>
-        <w:pStyle w:val="paragraph"/>
-        <w:spacing w:before="0" w:beforeAutospacing="0" w:after="0" w:afterAutospacing="0"/>
-        <w:jc w:val="both"/>
-        <w:textAlignment w:val="baseline"/>
-        <w:rPr>
-          <w:rFonts w:ascii="Arial" w:hAnsi="Arial" w:cs="Arial"/>
-          <w:b/>
-        </w:rPr>
-      </w:pPr>
-    </w:p>
-    <w:p>
-      <w:pPr>
-        <w:pStyle w:val="paragraph"/>
-        <w:spacing w:before="0" w:beforeAutospacing="0" w:after="0" w:afterAutospacing="0"/>
-        <w:jc w:val="both"/>
-        <w:textAlignment w:val="baseline"/>
-        <w:rPr>
-          <w:rFonts w:ascii="Arial" w:hAnsi="Arial" w:cs="Arial"/>
-          <w:b/>
-        </w:rPr>
-      </w:pPr>
-    </w:p>
-    <w:p>
-      <w:pPr>
-        <w:pStyle w:val="paragraph"/>
-        <w:spacing w:before="0" w:beforeAutospacing="0" w:after="0" w:afterAutospacing="0"/>
-        <w:jc w:val="both"/>
-        <w:textAlignment w:val="baseline"/>
-        <w:rPr>
-          <w:rFonts w:ascii="Arial" w:hAnsi="Arial" w:cs="Arial"/>
-          <w:b/>
-        </w:rPr>
-      </w:pPr>
-    </w:p>
-    <w:p>
-      <w:pPr>
-        <w:pStyle w:val="paragraph"/>
-        <w:spacing w:before="0" w:beforeAutospacing="0" w:after="0" w:afterAutospacing="0"/>
-        <w:jc w:val="both"/>
-        <w:textAlignment w:val="baseline"/>
-        <w:rPr>
-          <w:rFonts w:ascii="Arial" w:hAnsi="Arial" w:cs="Arial"/>
-          <w:b/>
-        </w:rPr>
-      </w:pPr>
-    </w:p>
-    <w:p>
-      <w:pPr>
-        <w:pStyle w:val="paragraph"/>
-        <w:spacing w:before="0" w:beforeAutospacing="0" w:after="0" w:afterAutospacing="0"/>
-        <w:jc w:val="both"/>
-        <w:textAlignment w:val="baseline"/>
-        <w:rPr>
-          <w:rFonts w:ascii="Arial" w:hAnsi="Arial" w:cs="Arial"/>
-          <w:b/>
-        </w:rPr>
-      </w:pPr>
-    </w:p>
-    <w:p>
-      <w:pPr>
-        <w:pStyle w:val="paragraph"/>
-        <w:spacing w:before="0" w:beforeAutospacing="0" w:after="0" w:afterAutospacing="0"/>
-        <w:jc w:val="both"/>
-        <w:textAlignment w:val="baseline"/>
-        <w:rPr>
-          <w:rFonts w:ascii="Arial" w:hAnsi="Arial" w:cs="Arial"/>
-          <w:b/>
-        </w:rPr>
-      </w:pPr>
-    </w:p>
-    <w:p>
-      <w:pPr>
-        <w:pStyle w:val="paragraph"/>
-        <w:spacing w:before="0" w:beforeAutospacing="0" w:after="0" w:afterAutospacing="0"/>
-        <w:jc w:val="both"/>
-        <w:textAlignment w:val="baseline"/>
-        <w:rPr>
-          <w:rFonts w:ascii="Arial" w:hAnsi="Arial" w:cs="Arial"/>
-          <w:b/>
-        </w:rPr>
-      </w:pPr>
-    </w:p>
-    <w:p>
-      <w:pPr>
-        <w:pStyle w:val="paragraph"/>
-        <w:spacing w:before="0" w:beforeAutospacing="0" w:after="0" w:afterAutospacing="0"/>
-        <w:jc w:val="both"/>
-        <w:textAlignment w:val="baseline"/>
-        <w:rPr>
-          <w:rFonts w:ascii="Arial" w:hAnsi="Arial" w:cs="Arial"/>
-          <w:b/>
-        </w:rPr>
-      </w:pPr>
-    </w:p>
-    <w:p>
-      <w:pPr>
-        <w:pStyle w:val="paragraph"/>
-        <w:spacing w:before="0" w:beforeAutospacing="0" w:after="0" w:afterAutospacing="0"/>
-        <w:jc w:val="both"/>
-        <w:textAlignment w:val="baseline"/>
-        <w:rPr>
-          <w:rFonts w:ascii="Arial" w:hAnsi="Arial" w:cs="Arial"/>
-          <w:b/>
-        </w:rPr>
-      </w:pPr>
-    </w:p>
-    <w:p>
-      <w:pPr>
-        <w:pStyle w:val="paragraph"/>
-        <w:spacing w:before="0" w:beforeAutospacing="0" w:after="0" w:afterAutospacing="0"/>
-        <w:jc w:val="both"/>
-        <w:textAlignment w:val="baseline"/>
-        <w:rPr>
-          <w:rFonts w:ascii="Arial" w:hAnsi="Arial" w:cs="Arial"/>
-          <w:b/>
-        </w:rPr>
-      </w:pPr>
-    </w:p>
-    <w:p>
-      <w:pPr>
-        <w:pStyle w:val="paragraph"/>
-        <w:spacing w:before="0" w:beforeAutospacing="0" w:after="0" w:afterAutospacing="0"/>
-        <w:jc w:val="both"/>
-        <w:textAlignment w:val="baseline"/>
-        <w:rPr>
-          <w:rFonts w:ascii="Arial" w:hAnsi="Arial" w:cs="Arial"/>
-          <w:b/>
-        </w:rPr>
-      </w:pPr>
-    </w:p>
-    <w:p>
-      <w:pPr>
-        <w:pStyle w:val="paragraph"/>
-        <w:spacing w:before="0" w:beforeAutospacing="0" w:after="0" w:afterAutospacing="0"/>
-        <w:jc w:val="both"/>
-        <w:textAlignment w:val="baseline"/>
-        <w:rPr>
-          <w:rFonts w:ascii="Arial" w:hAnsi="Arial" w:cs="Arial"/>
-          <w:b/>
-        </w:rPr>
-      </w:pPr>
-    </w:p>
-    <w:p>
-      <w:pPr>
-        <w:pStyle w:val="paragraph"/>
-        <w:spacing w:before="0" w:beforeAutospacing="0" w:after="0" w:afterAutospacing="0"/>
-        <w:jc w:val="both"/>
-        <w:textAlignment w:val="baseline"/>
-        <w:rPr>
-          <w:rFonts w:ascii="Arial" w:hAnsi="Arial" w:cs="Arial"/>
-          <w:b/>
-        </w:rPr>
-      </w:pPr>
-    </w:p>
-    <w:p>
-      <w:pPr>
-        <w:pStyle w:val="paragraph"/>
-        <w:spacing w:before="0" w:beforeAutospacing="0" w:after="0" w:afterAutospacing="0"/>
-        <w:jc w:val="both"/>
-        <w:textAlignment w:val="baseline"/>
-        <w:rPr>
-          <w:rFonts w:ascii="Arial" w:hAnsi="Arial" w:cs="Arial"/>
-          <w:b/>
-        </w:rPr>
-      </w:pPr>
-    </w:p>
-    <w:p>
-      <w:pPr>
-        <w:pStyle w:val="paragraph"/>
-        <w:spacing w:before="0" w:beforeAutospacing="0" w:after="0" w:afterAutospacing="0"/>
-        <w:jc w:val="both"/>
-        <w:textAlignment w:val="baseline"/>
-        <w:rPr>
-          <w:rFonts w:ascii="Arial" w:hAnsi="Arial" w:cs="Arial"/>
-          <w:b/>
-        </w:rPr>
-      </w:pPr>
-    </w:p>
-    <w:p>
-      <w:pPr>
-        <w:pStyle w:val="paragraph"/>
-        <w:spacing w:before="0" w:beforeAutospacing="0" w:after="0" w:afterAutospacing="0"/>
-        <w:jc w:val="both"/>
-        <w:textAlignment w:val="baseline"/>
-        <w:rPr>
-          <w:rFonts w:ascii="Arial" w:hAnsi="Arial" w:cs="Arial"/>
-          <w:b/>
-        </w:rPr>
-      </w:pPr>
-    </w:p>
-    <w:p>
-      <w:pPr>
-        <w:pStyle w:val="paragraph"/>
-        <w:spacing w:before="0" w:beforeAutospacing="0" w:after="0" w:afterAutospacing="0"/>
-        <w:jc w:val="both"/>
-        <w:textAlignment w:val="baseline"/>
-        <w:rPr>
-          <w:rFonts w:ascii="Arial" w:hAnsi="Arial" w:cs="Arial"/>
-          <w:b/>
-        </w:rPr>
-      </w:pPr>
-    </w:p>
-    <w:p>
-      <w:pPr>
-        <w:pStyle w:val="paragraph"/>
-        <w:spacing w:before="0" w:beforeAutospacing="0" w:after="0" w:afterAutospacing="0"/>
-        <w:jc w:val="both"/>
-        <w:textAlignment w:val="baseline"/>
-        <w:rPr>
-          <w:rFonts w:ascii="Arial" w:hAnsi="Arial" w:cs="Arial"/>
-          <w:b/>
-        </w:rPr>
-      </w:pPr>
-    </w:p>
-    <w:p>
-      <w:pPr>
-        <w:pStyle w:val="paragraph"/>
-        <w:spacing w:before="0" w:beforeAutospacing="0" w:after="0" w:afterAutospacing="0"/>
-        <w:jc w:val="both"/>
-        <w:textAlignment w:val="baseline"/>
-        <w:rPr>
-          <w:rFonts w:ascii="Arial" w:hAnsi="Arial" w:cs="Arial"/>
-          <w:b/>
-        </w:rPr>
-      </w:pPr>
-    </w:p>
-    <w:p>
-      <w:pPr>
-        <w:pStyle w:val="paragraph"/>
-        <w:spacing w:before="0" w:beforeAutospacing="0" w:after="0" w:afterAutospacing="0"/>
-        <w:jc w:val="both"/>
-        <w:textAlignment w:val="baseline"/>
-        <w:rPr>
-          <w:rFonts w:ascii="Arial" w:hAnsi="Arial" w:cs="Arial"/>
-          <w:b/>
-        </w:rPr>
-      </w:pPr>
-    </w:p>
-    <w:p>
-      <w:pPr>
-        <w:pStyle w:val="paragraph"/>
-        <w:spacing w:before="0" w:beforeAutospacing="0" w:after="0" w:afterAutospacing="0"/>
-        <w:jc w:val="both"/>
-        <w:textAlignment w:val="baseline"/>
-        <w:rPr>
-          <w:rFonts w:ascii="Arial" w:hAnsi="Arial" w:cs="Arial"/>
-          <w:b/>
-        </w:rPr>
-      </w:pPr>
-    </w:p>
-    <w:p>
-      <w:pPr>
-        <w:pStyle w:val="paragraph"/>
-        <w:spacing w:before="0" w:beforeAutospacing="0" w:after="0" w:afterAutospacing="0"/>
-        <w:jc w:val="both"/>
-        <w:textAlignment w:val="baseline"/>
-        <w:rPr>
-          <w:rFonts w:ascii="Arial" w:hAnsi="Arial" w:cs="Arial"/>
-          <w:b/>
-        </w:rPr>
-      </w:pPr>
-    </w:p>
-    <w:p>
-      <w:pPr>
-        <w:pStyle w:val="paragraph"/>
-        <w:spacing w:before="0" w:beforeAutospacing="0" w:after="0" w:afterAutospacing="0"/>
-        <w:jc w:val="both"/>
-        <w:textAlignment w:val="baseline"/>
-        <w:rPr>
-          <w:rFonts w:ascii="Arial" w:hAnsi="Arial" w:cs="Arial"/>
-          <w:b/>
-        </w:rPr>
-      </w:pPr>
-    </w:p>
-    <w:p>
-      <w:pPr>
-        <w:pStyle w:val="paragraph"/>
-        <w:spacing w:before="0" w:beforeAutospacing="0" w:after="0" w:afterAutospacing="0"/>
-        <w:jc w:val="both"/>
-        <w:textAlignment w:val="baseline"/>
-        <w:rPr>
-          <w:rFonts w:ascii="Arial" w:hAnsi="Arial" w:cs="Arial"/>
-          <w:b/>
-        </w:rPr>
-      </w:pPr>
-    </w:p>
-    <w:p>
-      <w:pPr>
-        <w:pStyle w:val="paragraph"/>
-        <w:spacing w:before="0" w:beforeAutospacing="0" w:after="0" w:afterAutospacing="0"/>
-        <w:jc w:val="both"/>
-        <w:textAlignment w:val="baseline"/>
-        <w:rPr>
-          <w:rFonts w:ascii="Arial" w:hAnsi="Arial" w:cs="Arial"/>
-          <w:b/>
-        </w:rPr>
-      </w:pPr>
-    </w:p>
-    <w:p>
-      <w:pPr>
-        <w:pStyle w:val="paragraph"/>
-        <w:spacing w:before="0" w:beforeAutospacing="0" w:after="0" w:afterAutospacing="0"/>
-        <w:jc w:val="both"/>
-        <w:textAlignment w:val="baseline"/>
-        <w:rPr>
-          <w:rFonts w:ascii="Arial" w:hAnsi="Arial" w:cs="Arial"/>
-          <w:b/>
-        </w:rPr>
-      </w:pPr>
-    </w:p>
-    <w:p>
-      <w:pPr>
-        <w:pStyle w:val="paragraph"/>
-        <w:spacing w:before="0" w:beforeAutospacing="0" w:after="0" w:afterAutospacing="0"/>
-        <w:jc w:val="both"/>
-        <w:textAlignment w:val="baseline"/>
-        <w:rPr>
-          <w:rFonts w:ascii="Arial" w:hAnsi="Arial" w:cs="Arial"/>
-          <w:b/>
-        </w:rPr>
-      </w:pPr>
-      <w:r>
-        <w:rPr>
-          <w:rFonts w:ascii="Arial" w:hAnsi="Arial" w:cs="Arial"/>
-          <w:b/>
-        </w:rPr>
-        <w:t>ALGORITMO PROPUESTO</w:t>
-      </w:r>
-    </w:p>
-    <w:p>
-      <w:pPr>
-        <w:pStyle w:val="paragraph"/>
-        <w:spacing w:before="0" w:beforeAutospacing="0" w:after="0" w:afterAutospacing="0"/>
-        <w:jc w:val="both"/>
-        <w:textAlignment w:val="baseline"/>
-        <w:rPr>
-          <w:rFonts w:ascii="Arial" w:hAnsi="Arial" w:cs="Arial"/>
-          <w:b/>
-        </w:rPr>
-      </w:pPr>
-    </w:p>
-    <w:p>
-      <w:pPr>
-        <w:pStyle w:val="paragraph"/>
-        <w:numPr>
-          <w:ilvl w:val="0"/>
-          <w:numId w:val="1"/>
-        </w:numPr>
-        <w:spacing w:before="0" w:beforeAutospacing="0" w:after="0" w:afterAutospacing="0"/>
-        <w:jc w:val="both"/>
-        <w:textAlignment w:val="baseline"/>
-        <w:rPr>
-          <w:rFonts w:ascii="Arial" w:hAnsi="Arial" w:cs="Arial"/>
-        </w:rPr>
-      </w:pPr>
-      <w:r>
-        <w:rPr>
-          <w:rFonts w:ascii="Arial" w:hAnsi="Arial" w:cs="Arial"/>
-        </w:rPr>
-        <w:t>Lectura de datos</w:t>
-      </w:r>
-    </w:p>
-    <w:p>
-      <w:pPr>
-        <w:pStyle w:val="paragraph"/>
-        <w:numPr>
-          <w:ilvl w:val="0"/>
-          <w:numId w:val="1"/>
-        </w:numPr>
-        <w:spacing w:before="0" w:beforeAutospacing="0" w:after="0" w:afterAutospacing="0"/>
-        <w:jc w:val="both"/>
-        <w:textAlignment w:val="baseline"/>
-        <w:rPr>
-          <w:rFonts w:ascii="Arial" w:hAnsi="Arial" w:cs="Arial"/>
-        </w:rPr>
-      </w:pPr>
-      <w:r>
-        <w:rPr>
-          <w:rFonts w:ascii="Arial" w:hAnsi="Arial" w:cs="Arial"/>
-        </w:rPr>
-        <w:t>Selecciona los valores mínimos de cada estudiante hasta cumplir con el mínimo de tareas que debe realizar, sin tomar en cuenta las actividades que no pueda realizar en caso de que así sea.</w:t>
-      </w:r>
-    </w:p>
-    <w:p>
-      <w:pPr>
-        <w:pStyle w:val="paragraph"/>
-        <w:numPr>
-          <w:ilvl w:val="0"/>
-          <w:numId w:val="1"/>
-        </w:numPr>
-        <w:spacing w:before="0" w:beforeAutospacing="0" w:after="0" w:afterAutospacing="0"/>
-        <w:jc w:val="both"/>
-        <w:textAlignment w:val="baseline"/>
-        <w:rPr>
-          <w:rFonts w:ascii="Arial" w:hAnsi="Arial" w:cs="Arial"/>
-        </w:rPr>
-      </w:pPr>
-      <w:r>
-        <w:rPr>
-          <w:rFonts w:ascii="Arial" w:hAnsi="Arial" w:cs="Arial"/>
-        </w:rPr>
-        <w:t xml:space="preserve">Si </w:t>
-      </w:r>
-      <w:r>
-        <w:rPr>
-          <w:rFonts w:ascii="Arial" w:hAnsi="Arial" w:cs="Arial"/>
-        </w:rPr>
-        <w:t>aún</w:t>
-      </w:r>
-      <w:r>
-        <w:rPr>
-          <w:rFonts w:ascii="Arial" w:hAnsi="Arial" w:cs="Arial"/>
-        </w:rPr>
-        <w:t xml:space="preserve"> no se cumplen</w:t>
-      </w:r>
-      <w:r>
-        <w:rPr>
-          <w:rFonts w:ascii="Arial" w:hAnsi="Arial" w:cs="Arial"/>
-        </w:rPr>
-        <w:t xml:space="preserve"> con las demandas de cada tarea, volverá a recorrer los datos, pero ahora por las tareas que aún no se cumplan</w:t>
-      </w:r>
-    </w:p>
-    <w:p>
-      <w:pPr>
-        <w:pStyle w:val="paragraph"/>
-        <w:numPr>
-          <w:ilvl w:val="0"/>
-          <w:numId w:val="1"/>
-        </w:numPr>
-        <w:spacing w:before="0" w:beforeAutospacing="0" w:after="0" w:afterAutospacing="0"/>
-        <w:jc w:val="both"/>
-        <w:textAlignment w:val="baseline"/>
-        <w:rPr>
-          <w:rFonts w:ascii="Arial" w:hAnsi="Arial" w:cs="Arial"/>
-        </w:rPr>
-      </w:pPr>
-      <w:r>
-        <w:rPr>
-          <w:rFonts w:ascii="Arial" w:hAnsi="Arial" w:cs="Arial"/>
-        </w:rPr>
-        <w:t>Seleccionará el menor verificando que no rebase el máximo de tareas que puede realizar el estudiante, en caso de que no quede disponible ese estudiante, pasara al segundo menor y así hasta encontrar uno disponible.</w:t>
-      </w:r>
-    </w:p>
-    <w:p>
-      <w:pPr>
-        <w:pStyle w:val="paragraph"/>
-        <w:numPr>
-          <w:ilvl w:val="0"/>
-          <w:numId w:val="1"/>
-        </w:numPr>
-        <w:spacing w:before="0" w:beforeAutospacing="0" w:after="0" w:afterAutospacing="0"/>
-        <w:jc w:val="both"/>
-        <w:textAlignment w:val="baseline"/>
-        <w:rPr>
-          <w:rFonts w:ascii="Arial" w:hAnsi="Arial" w:cs="Arial"/>
-        </w:rPr>
-      </w:pPr>
-      <w:r>
-        <w:rPr>
-          <w:rFonts w:ascii="Arial" w:hAnsi="Arial" w:cs="Arial"/>
-        </w:rPr>
-        <w:t>Se suman los tiempos de las tareas seleccionadas</w:t>
-      </w:r>
-    </w:p>
-    <w:p>
-      <w:pPr>
-        <w:pStyle w:val="paragraph"/>
-        <w:numPr>
-          <w:ilvl w:val="0"/>
-          <w:numId w:val="1"/>
-        </w:numPr>
-        <w:spacing w:before="0" w:beforeAutospacing="0" w:after="0" w:afterAutospacing="0"/>
-        <w:jc w:val="both"/>
-        <w:textAlignment w:val="baseline"/>
-        <w:rPr>
-          <w:rFonts w:ascii="Arial" w:hAnsi="Arial" w:cs="Arial"/>
-        </w:rPr>
-      </w:pPr>
-      <w:r>
-        <w:rPr>
-          <w:rFonts w:ascii="Arial" w:hAnsi="Arial" w:cs="Arial"/>
-        </w:rPr>
-        <w:t>S</w:t>
-      </w:r>
-      <w:r>
-        <w:rPr>
-          <w:rFonts w:ascii="Arial" w:hAnsi="Arial" w:cs="Arial"/>
-        </w:rPr>
-        <w:t>e reporta el resultado obtenido.</w:t>
-      </w:r>
-    </w:p>
-    <w:p>
-      <w:pPr>
-        <w:jc w:val="both"/>
-        <w:rPr>
-          <w:rFonts w:ascii="Arial" w:hAnsi="Arial" w:cs="Arial"/>
-          <w:b/>
-          <w:sz w:val="24"/>
-        </w:rPr>
-      </w:pPr>
-      <w:r>
-        <w:rPr>
-          <w:rFonts w:ascii="Arial" w:hAnsi="Arial" w:cs="Arial"/>
-          <w:b/>
-          <w:sz w:val="24"/>
-        </w:rPr>
-        <w:t>RESULTADOS</w:t>
-      </w:r>
-    </w:p>
-    <w:p>
-      <w:pPr>
-        <w:jc w:val="both"/>
-        <w:rPr>
-          <w:rFonts w:ascii="Arial" w:hAnsi="Arial" w:cs="Arial"/>
-          <w:sz w:val="24"/>
-        </w:rPr>
-      </w:pPr>
-      <w:r>
-        <w:rPr>
-          <w:rFonts w:ascii="Arial" w:hAnsi="Arial" w:cs="Arial"/>
-          <w:sz w:val="24"/>
-        </w:rPr>
-        <w:t>Caso 1:</w:t>
-      </w:r>
-    </w:p>
-    <w:p>
-      <w:pPr>
-        <w:jc w:val="both"/>
-        <w:rPr>
-          <w:rFonts w:ascii="Arial" w:hAnsi="Arial" w:cs="Arial"/>
-          <w:sz w:val="24"/>
+        <w:t xml:space="preserve">CASO 7: </w:t>
+      </w:r>
+      <w:r>
+        <w:rPr>
+          <w:rFonts w:ascii="Arial" w:hAnsi="Arial" w:cs="Arial"/>
+        </w:rPr>
+        <w:t>15 Objetos con una capacidad de 750</w:t>
+      </w:r>
+    </w:p>
+    <w:p>
+      <w:pPr>
+        <w:pStyle w:val="paragraph"/>
+        <w:spacing w:before="0" w:beforeAutospacing="0" w:after="0" w:afterAutospacing="0"/>
+        <w:jc w:val="center"/>
+        <w:textAlignment w:val="baseline"/>
+        <w:rPr>
+          <w:rFonts w:ascii="Arial" w:hAnsi="Arial" w:cs="Arial"/>
         </w:rPr>
       </w:pPr>
       <w:r>
         <w:rPr>
           <w:rFonts w:ascii="Arial" w:hAnsi="Arial" w:cs="Arial"/>
           <w:noProof/>
-          <w:sz w:val="24"/>
-          <w:lang w:eastAsia="es-MX"/>
-        </w:rPr>
-        <w:lastRenderedPageBreak/>
+        </w:rPr>
         <w:drawing>
           <wp:inline distT="0" distB="0" distL="0" distR="0">
-            <wp:extent cx="5653378" cy="4046534"/>
-            <wp:effectExtent l="0" t="0" r="5080" b="0"/>
-            <wp:docPr id="4" name="Imagen 4"/>
+            <wp:extent cx="2562583" cy="3248478"/>
+            <wp:effectExtent l="0" t="0" r="9525" b="0"/>
+            <wp:docPr id="3" name="Imagen 3"/>
             <wp:cNvGraphicFramePr>
               <a:graphicFrameLocks xmlns:a="http://schemas.openxmlformats.org/drawingml/2006/main" noChangeAspect="1"/>
             </wp:cNvGraphicFramePr>
@@ -2269,7 +1521,7 @@
               <a:graphicData uri="http://schemas.openxmlformats.org/drawingml/2006/picture">
                 <pic:pic xmlns:pic="http://schemas.openxmlformats.org/drawingml/2006/picture">
                   <pic:nvPicPr>
-                    <pic:cNvPr id="4" name="2AC57D.tmp"/>
+                    <pic:cNvPr id="3" name="65423CC.tmp"/>
                     <pic:cNvPicPr/>
                   </pic:nvPicPr>
                   <pic:blipFill>
@@ -2287,7 +1539,7 @@
                   <pic:spPr>
                     <a:xfrm>
                       <a:off x="0" y="0"/>
-                      <a:ext cx="5674672" cy="4061776"/>
+                      <a:ext cx="2562583" cy="3248478"/>
                     </a:xfrm>
                     <a:prstGeom prst="rect">
                       <a:avLst/>
@@ -2302,156 +1554,168 @@
     </w:p>
     <w:p>
       <w:pPr>
-        <w:jc w:val="both"/>
-        <w:rPr>
-          <w:rFonts w:ascii="Arial" w:hAnsi="Arial" w:cs="Arial"/>
-          <w:sz w:val="24"/>
-        </w:rPr>
-      </w:pPr>
-    </w:p>
-    <w:p>
-      <w:pPr>
-        <w:jc w:val="both"/>
-        <w:rPr>
-          <w:rFonts w:ascii="Arial" w:hAnsi="Arial" w:cs="Arial"/>
-          <w:sz w:val="24"/>
-        </w:rPr>
-      </w:pPr>
-    </w:p>
-    <w:p>
-      <w:pPr>
-        <w:jc w:val="both"/>
-        <w:rPr>
-          <w:rFonts w:ascii="Arial" w:hAnsi="Arial" w:cs="Arial"/>
-          <w:sz w:val="24"/>
-        </w:rPr>
-      </w:pPr>
-    </w:p>
-    <w:p>
-      <w:pPr>
-        <w:jc w:val="both"/>
-        <w:rPr>
-          <w:rFonts w:ascii="Arial" w:hAnsi="Arial" w:cs="Arial"/>
-          <w:sz w:val="24"/>
-        </w:rPr>
-      </w:pPr>
-    </w:p>
-    <w:p>
-      <w:pPr>
-        <w:jc w:val="both"/>
-        <w:rPr>
-          <w:rFonts w:ascii="Arial" w:hAnsi="Arial" w:cs="Arial"/>
-          <w:sz w:val="24"/>
-        </w:rPr>
-      </w:pPr>
-    </w:p>
-    <w:p>
-      <w:pPr>
-        <w:jc w:val="both"/>
-        <w:rPr>
-          <w:rFonts w:ascii="Arial" w:hAnsi="Arial" w:cs="Arial"/>
-          <w:sz w:val="24"/>
-        </w:rPr>
-      </w:pPr>
-    </w:p>
-    <w:p>
-      <w:pPr>
-        <w:jc w:val="both"/>
-        <w:rPr>
-          <w:rFonts w:ascii="Arial" w:hAnsi="Arial" w:cs="Arial"/>
-          <w:sz w:val="24"/>
-        </w:rPr>
-      </w:pPr>
-    </w:p>
-    <w:p>
-      <w:pPr>
-        <w:jc w:val="both"/>
-        <w:rPr>
-          <w:rFonts w:ascii="Arial" w:hAnsi="Arial" w:cs="Arial"/>
-          <w:sz w:val="24"/>
-        </w:rPr>
-      </w:pPr>
-    </w:p>
-    <w:p>
-      <w:pPr>
-        <w:jc w:val="both"/>
-        <w:rPr>
-          <w:rFonts w:ascii="Arial" w:hAnsi="Arial" w:cs="Arial"/>
-          <w:sz w:val="24"/>
-        </w:rPr>
-      </w:pPr>
-    </w:p>
-    <w:p>
-      <w:pPr>
-        <w:jc w:val="both"/>
-        <w:rPr>
-          <w:rFonts w:ascii="Arial" w:hAnsi="Arial" w:cs="Arial"/>
-          <w:sz w:val="24"/>
-        </w:rPr>
-      </w:pPr>
-    </w:p>
-    <w:p>
-      <w:pPr>
-        <w:jc w:val="both"/>
-        <w:rPr>
-          <w:rFonts w:ascii="Arial" w:hAnsi="Arial" w:cs="Arial"/>
-          <w:sz w:val="24"/>
-        </w:rPr>
-      </w:pPr>
-    </w:p>
-    <w:p>
-      <w:pPr>
-        <w:jc w:val="both"/>
-        <w:rPr>
-          <w:rFonts w:ascii="Arial" w:hAnsi="Arial" w:cs="Arial"/>
-          <w:sz w:val="24"/>
-        </w:rPr>
-      </w:pPr>
-    </w:p>
-    <w:p>
-      <w:pPr>
-        <w:jc w:val="both"/>
-        <w:rPr>
-          <w:rFonts w:ascii="Arial" w:hAnsi="Arial" w:cs="Arial"/>
-          <w:sz w:val="24"/>
-        </w:rPr>
-      </w:pPr>
-      <w:r>
-        <w:rPr>
-          <w:rFonts w:ascii="Arial" w:hAnsi="Arial" w:cs="Arial"/>
-          <w:sz w:val="24"/>
-        </w:rPr>
-        <w:t>Caso 2:</w:t>
-      </w:r>
-      <w:r>
-        <w:rPr>
-          <w:rFonts w:ascii="Arial" w:hAnsi="Arial" w:cs="Arial"/>
-          <w:sz w:val="24"/>
-        </w:rPr>
-        <w:t xml:space="preserve"> Proporcionado por la docente sin restricciones en individuos</w:t>
-      </w:r>
-    </w:p>
-    <w:p>
-      <w:pPr>
-        <w:jc w:val="both"/>
-        <w:rPr>
-          <w:rFonts w:ascii="Arial" w:hAnsi="Arial" w:cs="Arial"/>
-          <w:sz w:val="24"/>
+        <w:pStyle w:val="paragraph"/>
+        <w:spacing w:before="0" w:beforeAutospacing="0" w:after="0" w:afterAutospacing="0"/>
+        <w:textAlignment w:val="baseline"/>
+        <w:rPr>
+          <w:rFonts w:ascii="Arial" w:hAnsi="Arial" w:cs="Arial"/>
+        </w:rPr>
+      </w:pPr>
+    </w:p>
+    <w:p>
+      <w:pPr>
+        <w:pStyle w:val="paragraph"/>
+        <w:spacing w:before="0" w:beforeAutospacing="0" w:after="0" w:afterAutospacing="0"/>
+        <w:textAlignment w:val="baseline"/>
+        <w:rPr>
+          <w:rFonts w:ascii="Arial" w:hAnsi="Arial" w:cs="Arial"/>
+        </w:rPr>
+      </w:pPr>
+    </w:p>
+    <w:p>
+      <w:pPr>
+        <w:pStyle w:val="paragraph"/>
+        <w:spacing w:before="0" w:beforeAutospacing="0" w:after="0" w:afterAutospacing="0"/>
+        <w:textAlignment w:val="baseline"/>
+        <w:rPr>
+          <w:rFonts w:ascii="Arial" w:hAnsi="Arial" w:cs="Arial"/>
+        </w:rPr>
+      </w:pPr>
+    </w:p>
+    <w:p>
+      <w:pPr>
+        <w:pStyle w:val="paragraph"/>
+        <w:spacing w:before="0" w:beforeAutospacing="0" w:after="0" w:afterAutospacing="0"/>
+        <w:textAlignment w:val="baseline"/>
+        <w:rPr>
+          <w:rFonts w:ascii="Arial" w:hAnsi="Arial" w:cs="Arial"/>
+        </w:rPr>
+      </w:pPr>
+    </w:p>
+    <w:p>
+      <w:pPr>
+        <w:pStyle w:val="paragraph"/>
+        <w:spacing w:before="0" w:beforeAutospacing="0" w:after="0" w:afterAutospacing="0"/>
+        <w:textAlignment w:val="baseline"/>
+        <w:rPr>
+          <w:rFonts w:ascii="Arial" w:hAnsi="Arial" w:cs="Arial"/>
+        </w:rPr>
+      </w:pPr>
+    </w:p>
+    <w:p>
+      <w:pPr>
+        <w:pStyle w:val="paragraph"/>
+        <w:spacing w:before="0" w:beforeAutospacing="0" w:after="0" w:afterAutospacing="0"/>
+        <w:textAlignment w:val="baseline"/>
+        <w:rPr>
+          <w:rFonts w:ascii="Arial" w:hAnsi="Arial" w:cs="Arial"/>
+        </w:rPr>
+      </w:pPr>
+    </w:p>
+    <w:p>
+      <w:pPr>
+        <w:pStyle w:val="paragraph"/>
+        <w:spacing w:before="0" w:beforeAutospacing="0" w:after="0" w:afterAutospacing="0"/>
+        <w:textAlignment w:val="baseline"/>
+        <w:rPr>
+          <w:rFonts w:ascii="Arial" w:hAnsi="Arial" w:cs="Arial"/>
+        </w:rPr>
+      </w:pPr>
+    </w:p>
+    <w:p>
+      <w:pPr>
+        <w:pStyle w:val="paragraph"/>
+        <w:spacing w:before="0" w:beforeAutospacing="0" w:after="0" w:afterAutospacing="0"/>
+        <w:textAlignment w:val="baseline"/>
+        <w:rPr>
+          <w:rFonts w:ascii="Arial" w:hAnsi="Arial" w:cs="Arial"/>
+        </w:rPr>
+      </w:pPr>
+    </w:p>
+    <w:p>
+      <w:pPr>
+        <w:pStyle w:val="paragraph"/>
+        <w:spacing w:before="0" w:beforeAutospacing="0" w:after="0" w:afterAutospacing="0"/>
+        <w:textAlignment w:val="baseline"/>
+        <w:rPr>
+          <w:rFonts w:ascii="Arial" w:hAnsi="Arial" w:cs="Arial"/>
+        </w:rPr>
+      </w:pPr>
+    </w:p>
+    <w:p>
+      <w:pPr>
+        <w:pStyle w:val="paragraph"/>
+        <w:spacing w:before="0" w:beforeAutospacing="0" w:after="0" w:afterAutospacing="0"/>
+        <w:textAlignment w:val="baseline"/>
+        <w:rPr>
+          <w:rFonts w:ascii="Arial" w:hAnsi="Arial" w:cs="Arial"/>
+        </w:rPr>
+      </w:pPr>
+    </w:p>
+    <w:p>
+      <w:pPr>
+        <w:pStyle w:val="paragraph"/>
+        <w:spacing w:before="0" w:beforeAutospacing="0" w:after="0" w:afterAutospacing="0"/>
+        <w:textAlignment w:val="baseline"/>
+        <w:rPr>
+          <w:rFonts w:ascii="Arial" w:hAnsi="Arial" w:cs="Arial"/>
+        </w:rPr>
+      </w:pPr>
+    </w:p>
+    <w:p>
+      <w:pPr>
+        <w:pStyle w:val="paragraph"/>
+        <w:spacing w:before="0" w:beforeAutospacing="0" w:after="0" w:afterAutospacing="0"/>
+        <w:textAlignment w:val="baseline"/>
+        <w:rPr>
+          <w:rFonts w:ascii="Arial" w:hAnsi="Arial" w:cs="Arial"/>
+        </w:rPr>
+      </w:pPr>
+      <w:r>
+        <w:rPr>
+          <w:rFonts w:ascii="Arial" w:hAnsi="Arial" w:cs="Arial"/>
+          <w:b/>
+        </w:rPr>
+        <w:lastRenderedPageBreak/>
+        <w:t xml:space="preserve">CASO 8: </w:t>
+      </w:r>
+      <w:r>
+        <w:rPr>
+          <w:rFonts w:ascii="Arial" w:hAnsi="Arial" w:cs="Arial"/>
+        </w:rPr>
+        <w:t>24 Objetos y una capacidad de 6404180</w:t>
+      </w:r>
+    </w:p>
+    <w:p>
+      <w:pPr>
+        <w:pStyle w:val="paragraph"/>
+        <w:spacing w:before="0" w:beforeAutospacing="0" w:after="0" w:afterAutospacing="0"/>
+        <w:textAlignment w:val="baseline"/>
+        <w:rPr>
+          <w:rFonts w:ascii="Arial" w:hAnsi="Arial" w:cs="Arial"/>
+        </w:rPr>
+      </w:pPr>
+    </w:p>
+    <w:p>
+      <w:pPr>
+        <w:pStyle w:val="paragraph"/>
+        <w:spacing w:before="0" w:beforeAutospacing="0" w:after="0" w:afterAutospacing="0"/>
+        <w:jc w:val="center"/>
+        <w:textAlignment w:val="baseline"/>
+        <w:rPr>
+          <w:rFonts w:ascii="Arial" w:hAnsi="Arial" w:cs="Arial"/>
         </w:rPr>
       </w:pPr>
       <w:r>
         <w:rPr>
           <w:rFonts w:ascii="Arial" w:hAnsi="Arial" w:cs="Arial"/>
           <w:noProof/>
-          <w:sz w:val="24"/>
-          <w:lang w:eastAsia="es-MX"/>
-        </w:rPr>
-        <w:lastRenderedPageBreak/>
+        </w:rPr>
         <w:drawing>
           <wp:inline distT="0" distB="0" distL="0" distR="0">
-            <wp:extent cx="5612130" cy="6621145"/>
-            <wp:effectExtent l="0" t="0" r="7620" b="8255"/>
-            <wp:docPr id="5" name="Imagen 5"/>
+            <wp:extent cx="2572109" cy="4972744"/>
+            <wp:effectExtent l="0" t="0" r="0" b="0"/>
+            <wp:docPr id="9" name="Imagen 9"/>
             <wp:cNvGraphicFramePr>
               <a:graphicFrameLocks xmlns:a="http://schemas.openxmlformats.org/drawingml/2006/main" noChangeAspect="1"/>
             </wp:cNvGraphicFramePr>
@@ -2459,7 +1723,7 @@
               <a:graphicData uri="http://schemas.openxmlformats.org/drawingml/2006/picture">
                 <pic:pic xmlns:pic="http://schemas.openxmlformats.org/drawingml/2006/picture">
                   <pic:nvPicPr>
-                    <pic:cNvPr id="5" name="2ACF9F0.tmp"/>
+                    <pic:cNvPr id="9" name="6543463.tmp"/>
                     <pic:cNvPicPr/>
                   </pic:nvPicPr>
                   <pic:blipFill>
@@ -2477,7 +1741,7 @@
                   <pic:spPr>
                     <a:xfrm>
                       <a:off x="0" y="0"/>
-                      <a:ext cx="5612130" cy="6621145"/>
+                      <a:ext cx="2572109" cy="4972744"/>
                     </a:xfrm>
                     <a:prstGeom prst="rect">
                       <a:avLst/>
@@ -2492,84 +1756,495 @@
     </w:p>
     <w:p>
       <w:pPr>
+        <w:pStyle w:val="paragraph"/>
+        <w:spacing w:before="0" w:beforeAutospacing="0" w:after="0" w:afterAutospacing="0"/>
+        <w:jc w:val="center"/>
+        <w:textAlignment w:val="baseline"/>
+        <w:rPr>
+          <w:rFonts w:ascii="Arial" w:hAnsi="Arial" w:cs="Arial"/>
+        </w:rPr>
+      </w:pPr>
+    </w:p>
+    <w:p>
+      <w:pPr>
+        <w:pStyle w:val="paragraph"/>
+        <w:spacing w:before="0" w:beforeAutospacing="0" w:after="0" w:afterAutospacing="0"/>
+        <w:jc w:val="center"/>
+        <w:textAlignment w:val="baseline"/>
+        <w:rPr>
+          <w:rFonts w:ascii="Arial" w:hAnsi="Arial" w:cs="Arial"/>
+        </w:rPr>
+      </w:pPr>
+    </w:p>
+    <w:p>
+      <w:pPr>
+        <w:pStyle w:val="paragraph"/>
+        <w:spacing w:before="0" w:beforeAutospacing="0" w:after="0" w:afterAutospacing="0"/>
+        <w:jc w:val="center"/>
+        <w:textAlignment w:val="baseline"/>
+        <w:rPr>
+          <w:rFonts w:ascii="Arial" w:hAnsi="Arial" w:cs="Arial"/>
+        </w:rPr>
+      </w:pPr>
+    </w:p>
+    <w:p>
+      <w:pPr>
+        <w:pStyle w:val="paragraph"/>
+        <w:spacing w:before="0" w:beforeAutospacing="0" w:after="0" w:afterAutospacing="0"/>
+        <w:jc w:val="center"/>
+        <w:textAlignment w:val="baseline"/>
+        <w:rPr>
+          <w:rFonts w:ascii="Arial" w:hAnsi="Arial" w:cs="Arial"/>
+        </w:rPr>
+      </w:pPr>
+    </w:p>
+    <w:p>
+      <w:pPr>
+        <w:pStyle w:val="paragraph"/>
+        <w:spacing w:before="0" w:beforeAutospacing="0" w:after="0" w:afterAutospacing="0"/>
+        <w:jc w:val="center"/>
+        <w:textAlignment w:val="baseline"/>
+        <w:rPr>
+          <w:rFonts w:ascii="Arial" w:hAnsi="Arial" w:cs="Arial"/>
+        </w:rPr>
+      </w:pPr>
+    </w:p>
+    <w:p>
+      <w:pPr>
+        <w:pStyle w:val="paragraph"/>
+        <w:spacing w:before="0" w:beforeAutospacing="0" w:after="0" w:afterAutospacing="0"/>
+        <w:jc w:val="center"/>
+        <w:textAlignment w:val="baseline"/>
+        <w:rPr>
+          <w:rFonts w:ascii="Arial" w:hAnsi="Arial" w:cs="Arial"/>
+        </w:rPr>
+      </w:pPr>
+    </w:p>
+    <w:p>
+      <w:pPr>
+        <w:pStyle w:val="paragraph"/>
+        <w:spacing w:before="0" w:beforeAutospacing="0" w:after="0" w:afterAutospacing="0"/>
+        <w:jc w:val="center"/>
+        <w:textAlignment w:val="baseline"/>
+        <w:rPr>
+          <w:rFonts w:ascii="Arial" w:hAnsi="Arial" w:cs="Arial"/>
+        </w:rPr>
+      </w:pPr>
+    </w:p>
+    <w:p>
+      <w:pPr>
+        <w:pStyle w:val="paragraph"/>
+        <w:spacing w:before="0" w:beforeAutospacing="0" w:after="0" w:afterAutospacing="0"/>
+        <w:jc w:val="center"/>
+        <w:textAlignment w:val="baseline"/>
+        <w:rPr>
+          <w:rFonts w:ascii="Arial" w:hAnsi="Arial" w:cs="Arial"/>
+        </w:rPr>
+      </w:pPr>
+    </w:p>
+    <w:p>
+      <w:pPr>
+        <w:pStyle w:val="paragraph"/>
+        <w:spacing w:before="0" w:beforeAutospacing="0" w:after="0" w:afterAutospacing="0"/>
+        <w:jc w:val="center"/>
+        <w:textAlignment w:val="baseline"/>
+        <w:rPr>
+          <w:rFonts w:ascii="Arial" w:hAnsi="Arial" w:cs="Arial"/>
+        </w:rPr>
+      </w:pPr>
+    </w:p>
+    <w:p>
+      <w:pPr>
+        <w:pStyle w:val="paragraph"/>
+        <w:spacing w:before="0" w:beforeAutospacing="0" w:after="0" w:afterAutospacing="0"/>
+        <w:jc w:val="center"/>
+        <w:textAlignment w:val="baseline"/>
+        <w:rPr>
+          <w:rFonts w:ascii="Arial" w:hAnsi="Arial" w:cs="Arial"/>
+        </w:rPr>
+      </w:pPr>
+    </w:p>
+    <w:p>
+      <w:pPr>
+        <w:pStyle w:val="paragraph"/>
+        <w:spacing w:before="0" w:beforeAutospacing="0" w:after="0" w:afterAutospacing="0"/>
+        <w:jc w:val="center"/>
+        <w:textAlignment w:val="baseline"/>
+        <w:rPr>
+          <w:rFonts w:ascii="Arial" w:hAnsi="Arial" w:cs="Arial"/>
+        </w:rPr>
+      </w:pPr>
+    </w:p>
+    <w:p>
+      <w:pPr>
+        <w:pStyle w:val="paragraph"/>
+        <w:spacing w:before="0" w:beforeAutospacing="0" w:after="0" w:afterAutospacing="0"/>
+        <w:jc w:val="center"/>
+        <w:textAlignment w:val="baseline"/>
+        <w:rPr>
+          <w:rFonts w:ascii="Arial" w:hAnsi="Arial" w:cs="Arial"/>
+        </w:rPr>
+      </w:pPr>
+    </w:p>
+    <w:p>
+      <w:pPr>
+        <w:pStyle w:val="paragraph"/>
+        <w:spacing w:before="0" w:beforeAutospacing="0" w:after="0" w:afterAutospacing="0"/>
+        <w:jc w:val="center"/>
+        <w:textAlignment w:val="baseline"/>
+        <w:rPr>
+          <w:rFonts w:ascii="Arial" w:hAnsi="Arial" w:cs="Arial"/>
+        </w:rPr>
+      </w:pPr>
+    </w:p>
+    <w:p>
+      <w:pPr>
+        <w:pStyle w:val="paragraph"/>
+        <w:spacing w:before="0" w:beforeAutospacing="0" w:after="0" w:afterAutospacing="0"/>
+        <w:jc w:val="center"/>
+        <w:textAlignment w:val="baseline"/>
+        <w:rPr>
+          <w:rFonts w:ascii="Arial" w:hAnsi="Arial" w:cs="Arial"/>
+        </w:rPr>
+      </w:pPr>
+    </w:p>
+    <w:p>
+      <w:pPr>
+        <w:pStyle w:val="paragraph"/>
+        <w:spacing w:before="0" w:beforeAutospacing="0" w:after="0" w:afterAutospacing="0"/>
+        <w:jc w:val="center"/>
+        <w:textAlignment w:val="baseline"/>
+        <w:rPr>
+          <w:rFonts w:ascii="Arial" w:hAnsi="Arial" w:cs="Arial"/>
+        </w:rPr>
+      </w:pPr>
+    </w:p>
+    <w:p>
+      <w:pPr>
+        <w:pStyle w:val="paragraph"/>
+        <w:spacing w:before="0" w:beforeAutospacing="0" w:after="0" w:afterAutospacing="0"/>
+        <w:jc w:val="center"/>
+        <w:textAlignment w:val="baseline"/>
+        <w:rPr>
+          <w:rFonts w:ascii="Arial" w:hAnsi="Arial" w:cs="Arial"/>
+        </w:rPr>
+      </w:pPr>
+    </w:p>
+    <w:p>
+      <w:pPr>
+        <w:pStyle w:val="paragraph"/>
+        <w:spacing w:before="0" w:beforeAutospacing="0" w:after="0" w:afterAutospacing="0"/>
         <w:jc w:val="both"/>
-        <w:rPr>
-          <w:rFonts w:ascii="Arial" w:hAnsi="Arial" w:cs="Arial"/>
-          <w:sz w:val="24"/>
-        </w:rPr>
-      </w:pPr>
-    </w:p>
-    <w:p>
-      <w:pPr>
+        <w:textAlignment w:val="baseline"/>
+        <w:rPr>
+          <w:rFonts w:ascii="Arial" w:hAnsi="Arial" w:cs="Arial"/>
+          <w:b/>
+        </w:rPr>
+      </w:pPr>
+      <w:r>
+        <w:rPr>
+          <w:rFonts w:ascii="Arial" w:hAnsi="Arial" w:cs="Arial"/>
+          <w:b/>
+        </w:rPr>
+        <w:lastRenderedPageBreak/>
+        <w:t>ALGORITMO PROPUESTO:</w:t>
+      </w:r>
+    </w:p>
+    <w:p>
+      <w:pPr>
+        <w:pStyle w:val="paragraph"/>
+        <w:spacing w:before="0" w:beforeAutospacing="0" w:after="0" w:afterAutospacing="0"/>
         <w:jc w:val="both"/>
-        <w:rPr>
-          <w:rFonts w:ascii="Arial" w:hAnsi="Arial" w:cs="Arial"/>
-          <w:sz w:val="24"/>
-        </w:rPr>
-      </w:pPr>
-    </w:p>
-    <w:p>
-      <w:pPr>
+        <w:textAlignment w:val="baseline"/>
+        <w:rPr>
+          <w:rFonts w:ascii="Arial" w:hAnsi="Arial" w:cs="Arial"/>
+          <w:b/>
+        </w:rPr>
+      </w:pPr>
+    </w:p>
+    <w:p>
+      <w:pPr>
+        <w:pStyle w:val="paragraph"/>
+        <w:spacing w:before="0" w:beforeAutospacing="0" w:after="0" w:afterAutospacing="0"/>
         <w:jc w:val="both"/>
-        <w:rPr>
-          <w:rFonts w:ascii="Arial" w:hAnsi="Arial" w:cs="Arial"/>
-          <w:sz w:val="24"/>
-        </w:rPr>
-      </w:pPr>
-    </w:p>
-    <w:p>
-      <w:pPr>
+        <w:textAlignment w:val="baseline"/>
+        <w:rPr>
+          <w:rFonts w:ascii="Arial" w:hAnsi="Arial" w:cs="Arial"/>
+        </w:rPr>
+      </w:pPr>
+      <w:r>
+        <w:rPr>
+          <w:rFonts w:ascii="Arial" w:hAnsi="Arial" w:cs="Arial"/>
+        </w:rPr>
+        <w:t>1.- Lectura de Datos</w:t>
+      </w:r>
+    </w:p>
+    <w:p>
+      <w:pPr>
+        <w:pStyle w:val="paragraph"/>
+        <w:spacing w:before="0" w:beforeAutospacing="0" w:after="0" w:afterAutospacing="0"/>
         <w:jc w:val="both"/>
-        <w:rPr>
-          <w:rFonts w:ascii="Arial" w:hAnsi="Arial" w:cs="Arial"/>
-          <w:sz w:val="24"/>
-        </w:rPr>
-      </w:pPr>
-    </w:p>
-    <w:p>
-      <w:pPr>
+        <w:textAlignment w:val="baseline"/>
+        <w:rPr>
+          <w:rFonts w:ascii="Arial" w:hAnsi="Arial" w:cs="Arial"/>
+        </w:rPr>
+      </w:pPr>
+    </w:p>
+    <w:p>
+      <w:pPr>
+        <w:pStyle w:val="paragraph"/>
+        <w:spacing w:before="0" w:beforeAutospacing="0" w:after="0" w:afterAutospacing="0"/>
         <w:jc w:val="both"/>
-        <w:rPr>
-          <w:rFonts w:ascii="Arial" w:hAnsi="Arial" w:cs="Arial"/>
-          <w:sz w:val="24"/>
-        </w:rPr>
-      </w:pPr>
-      <w:r>
-        <w:rPr>
-          <w:rFonts w:ascii="Arial" w:hAnsi="Arial" w:cs="Arial"/>
-          <w:sz w:val="24"/>
-        </w:rPr>
-        <w:t>Caso 3:</w:t>
-      </w:r>
-      <w:r>
-        <w:rPr>
-          <w:rFonts w:ascii="Arial" w:hAnsi="Arial" w:cs="Arial"/>
-          <w:sz w:val="24"/>
-        </w:rPr>
-        <w:t xml:space="preserve"> Proporcionado por la docente con restricciones en individuos.</w:t>
-      </w:r>
-    </w:p>
-    <w:p>
-      <w:pPr>
+        <w:textAlignment w:val="baseline"/>
+        <w:rPr>
+          <w:rFonts w:ascii="Arial" w:hAnsi="Arial" w:cs="Arial"/>
+        </w:rPr>
+      </w:pPr>
+      <w:r>
+        <w:rPr>
+          <w:rFonts w:ascii="Arial" w:hAnsi="Arial" w:cs="Arial"/>
+        </w:rPr>
+        <w:t>2.-</w:t>
+      </w:r>
+      <w:r>
+        <w:rPr>
+          <w:rFonts w:ascii="Arial" w:hAnsi="Arial" w:cs="Arial"/>
+        </w:rPr>
+        <w:t xml:space="preserve"> </w:t>
+      </w:r>
+      <w:r>
+        <w:rPr>
+          <w:rFonts w:ascii="Arial" w:hAnsi="Arial" w:cs="Arial"/>
+        </w:rPr>
+        <w:t>Sacar el promedio de los pesos.</w:t>
+      </w:r>
+    </w:p>
+    <w:p>
+      <w:pPr>
+        <w:pStyle w:val="paragraph"/>
+        <w:spacing w:before="0" w:beforeAutospacing="0" w:after="0" w:afterAutospacing="0"/>
         <w:jc w:val="both"/>
-        <w:rPr>
-          <w:rFonts w:ascii="Arial" w:hAnsi="Arial" w:cs="Arial"/>
-          <w:sz w:val="24"/>
-        </w:rPr>
-      </w:pPr>
-      <w:r>
-        <w:rPr>
-          <w:rFonts w:ascii="Arial" w:hAnsi="Arial" w:cs="Arial"/>
+        <w:textAlignment w:val="baseline"/>
+        <w:rPr>
+          <w:rFonts w:ascii="Arial" w:hAnsi="Arial" w:cs="Arial"/>
+        </w:rPr>
+      </w:pPr>
+    </w:p>
+    <w:p>
+      <w:pPr>
+        <w:pStyle w:val="paragraph"/>
+        <w:spacing w:before="0" w:beforeAutospacing="0" w:after="0" w:afterAutospacing="0"/>
+        <w:jc w:val="both"/>
+        <w:textAlignment w:val="baseline"/>
+        <w:rPr>
+          <w:rFonts w:ascii="Arial" w:hAnsi="Arial" w:cs="Arial"/>
+        </w:rPr>
+      </w:pPr>
+      <w:r>
+        <w:rPr>
+          <w:rFonts w:ascii="Arial" w:hAnsi="Arial" w:cs="Arial"/>
+        </w:rPr>
+        <w:t>3.- Ordenar objetos</w:t>
+      </w:r>
+      <w:r>
+        <w:rPr>
+          <w:rFonts w:ascii="Arial" w:hAnsi="Arial" w:cs="Arial"/>
+        </w:rPr>
+        <w:t xml:space="preserve"> en una nueva lista</w:t>
+      </w:r>
+      <w:r>
+        <w:rPr>
+          <w:rFonts w:ascii="Arial" w:hAnsi="Arial" w:cs="Arial"/>
+        </w:rPr>
+        <w:t xml:space="preserve"> respecto al beneficio de manera descendiente sin tomar en cuenta aquellos objetos </w:t>
+      </w:r>
+      <w:r>
+        <w:rPr>
+          <w:rFonts w:ascii="Arial" w:hAnsi="Arial" w:cs="Arial"/>
+        </w:rPr>
+        <w:t>cuyos pesos excedan el promedio.</w:t>
+      </w:r>
+    </w:p>
+    <w:p>
+      <w:pPr>
+        <w:pStyle w:val="paragraph"/>
+        <w:spacing w:before="0" w:beforeAutospacing="0" w:after="0" w:afterAutospacing="0"/>
+        <w:jc w:val="both"/>
+        <w:textAlignment w:val="baseline"/>
+        <w:rPr>
+          <w:rFonts w:ascii="Arial" w:hAnsi="Arial" w:cs="Arial"/>
+        </w:rPr>
+      </w:pPr>
+    </w:p>
+    <w:p>
+      <w:pPr>
+        <w:pStyle w:val="paragraph"/>
+        <w:spacing w:before="0" w:beforeAutospacing="0" w:after="0" w:afterAutospacing="0"/>
+        <w:jc w:val="both"/>
+        <w:textAlignment w:val="baseline"/>
+        <w:rPr>
+          <w:rFonts w:ascii="Arial" w:hAnsi="Arial" w:cs="Arial"/>
+        </w:rPr>
+      </w:pPr>
+      <w:r>
+        <w:rPr>
+          <w:rFonts w:ascii="Arial" w:hAnsi="Arial" w:cs="Arial"/>
+        </w:rPr>
+        <w:t>4.- Agregar los objetos restantes (aquellos que exceden el promedio) pero ahora respecto al peso de manera ascendente.</w:t>
+      </w:r>
+    </w:p>
+    <w:p>
+      <w:pPr>
+        <w:pStyle w:val="paragraph"/>
+        <w:spacing w:before="0" w:beforeAutospacing="0" w:after="0" w:afterAutospacing="0"/>
+        <w:jc w:val="both"/>
+        <w:textAlignment w:val="baseline"/>
+        <w:rPr>
+          <w:rFonts w:ascii="Arial" w:hAnsi="Arial" w:cs="Arial"/>
+        </w:rPr>
+      </w:pPr>
+    </w:p>
+    <w:p>
+      <w:pPr>
+        <w:pStyle w:val="paragraph"/>
+        <w:spacing w:before="0" w:beforeAutospacing="0" w:after="0" w:afterAutospacing="0"/>
+        <w:jc w:val="both"/>
+        <w:textAlignment w:val="baseline"/>
+        <w:rPr>
+          <w:rFonts w:ascii="Arial" w:hAnsi="Arial" w:cs="Arial"/>
+        </w:rPr>
+      </w:pPr>
+      <w:r>
+        <w:rPr>
+          <w:rFonts w:ascii="Arial" w:hAnsi="Arial" w:cs="Arial"/>
+        </w:rPr>
+        <w:t xml:space="preserve">5.- </w:t>
+      </w:r>
+      <w:r>
+        <w:rPr>
+          <w:rFonts w:ascii="Arial" w:hAnsi="Arial" w:cs="Arial"/>
+        </w:rPr>
+        <w:t>Seleccionar el primer elemento que no haya sido seleccionado.</w:t>
+      </w:r>
+    </w:p>
+    <w:p>
+      <w:pPr>
+        <w:pStyle w:val="paragraph"/>
+        <w:spacing w:before="0" w:beforeAutospacing="0" w:after="0" w:afterAutospacing="0"/>
+        <w:jc w:val="both"/>
+        <w:textAlignment w:val="baseline"/>
+        <w:rPr>
+          <w:rFonts w:ascii="Arial" w:hAnsi="Arial" w:cs="Arial"/>
+        </w:rPr>
+      </w:pPr>
+    </w:p>
+    <w:p>
+      <w:pPr>
+        <w:pStyle w:val="paragraph"/>
+        <w:spacing w:before="0" w:beforeAutospacing="0" w:after="0" w:afterAutospacing="0"/>
+        <w:jc w:val="both"/>
+        <w:textAlignment w:val="baseline"/>
+        <w:rPr>
+          <w:rFonts w:ascii="Arial" w:hAnsi="Arial" w:cs="Arial"/>
+        </w:rPr>
+      </w:pPr>
+      <w:r>
+        <w:rPr>
+          <w:rFonts w:ascii="Arial" w:hAnsi="Arial" w:cs="Arial"/>
+        </w:rPr>
+        <w:t>6.- Asignar dicho elemento si y solo si no excede la capacidad</w:t>
+      </w:r>
+    </w:p>
+    <w:p>
+      <w:pPr>
+        <w:pStyle w:val="paragraph"/>
+        <w:spacing w:before="0" w:beforeAutospacing="0" w:after="0" w:afterAutospacing="0"/>
+        <w:jc w:val="both"/>
+        <w:textAlignment w:val="baseline"/>
+        <w:rPr>
+          <w:rFonts w:ascii="Arial" w:hAnsi="Arial" w:cs="Arial"/>
+        </w:rPr>
+      </w:pPr>
+    </w:p>
+    <w:p>
+      <w:pPr>
+        <w:pStyle w:val="paragraph"/>
+        <w:spacing w:before="0" w:beforeAutospacing="0" w:after="0" w:afterAutospacing="0"/>
+        <w:jc w:val="both"/>
+        <w:textAlignment w:val="baseline"/>
+        <w:rPr>
+          <w:rFonts w:ascii="Arial" w:hAnsi="Arial" w:cs="Arial"/>
+        </w:rPr>
+      </w:pPr>
+      <w:r>
+        <w:rPr>
+          <w:rFonts w:ascii="Arial" w:hAnsi="Arial" w:cs="Arial"/>
+        </w:rPr>
+        <w:t>7.- Si aún hay espacio, sigue introduciendo objetos (paso 5), si no, termina la ejecución.</w:t>
+      </w:r>
+    </w:p>
+    <w:p>
+      <w:pPr>
+        <w:pStyle w:val="paragraph"/>
+        <w:spacing w:before="0" w:beforeAutospacing="0" w:after="0" w:afterAutospacing="0"/>
+        <w:jc w:val="both"/>
+        <w:textAlignment w:val="baseline"/>
+        <w:rPr>
+          <w:rFonts w:ascii="Arial" w:hAnsi="Arial" w:cs="Arial"/>
+        </w:rPr>
+      </w:pPr>
+    </w:p>
+    <w:p>
+      <w:pPr>
+        <w:pStyle w:val="paragraph"/>
+        <w:spacing w:before="0" w:beforeAutospacing="0" w:after="0" w:afterAutospacing="0"/>
+        <w:jc w:val="both"/>
+        <w:textAlignment w:val="baseline"/>
+        <w:rPr>
+          <w:rFonts w:ascii="Arial" w:hAnsi="Arial" w:cs="Arial"/>
+        </w:rPr>
+      </w:pPr>
+      <w:r>
+        <w:rPr>
+          <w:rFonts w:ascii="Arial" w:hAnsi="Arial" w:cs="Arial"/>
+        </w:rPr>
+        <w:t>8.- Reportar resultados.</w:t>
+      </w:r>
+    </w:p>
+    <w:p>
+      <w:pPr>
+        <w:pStyle w:val="paragraph"/>
+        <w:spacing w:before="0" w:beforeAutospacing="0" w:after="0" w:afterAutospacing="0"/>
+        <w:jc w:val="both"/>
+        <w:textAlignment w:val="baseline"/>
+        <w:rPr>
+          <w:rFonts w:ascii="Arial" w:hAnsi="Arial" w:cs="Arial"/>
+          <w:b/>
+        </w:rPr>
+      </w:pPr>
+    </w:p>
+    <w:p>
+      <w:pPr>
+        <w:pStyle w:val="paragraph"/>
+        <w:spacing w:before="0" w:beforeAutospacing="0" w:after="0" w:afterAutospacing="0"/>
+        <w:jc w:val="center"/>
+        <w:textAlignment w:val="baseline"/>
+        <w:rPr>
+          <w:rFonts w:ascii="Arial" w:hAnsi="Arial" w:cs="Arial"/>
+          <w:b/>
+        </w:rPr>
+      </w:pPr>
+      <w:r>
+        <w:rPr>
+          <w:rFonts w:ascii="Arial" w:hAnsi="Arial" w:cs="Arial"/>
+          <w:b/>
           <w:noProof/>
-          <w:sz w:val="24"/>
-          <w:lang w:eastAsia="es-MX"/>
-        </w:rPr>
-        <w:lastRenderedPageBreak/>
+        </w:rPr>
         <w:drawing>
           <wp:inline distT="0" distB="0" distL="0" distR="0">
-            <wp:extent cx="5612130" cy="6621145"/>
-            <wp:effectExtent l="0" t="0" r="7620" b="8255"/>
-            <wp:docPr id="11" name="Imagen 11"/>
+            <wp:extent cx="3641947" cy="3716121"/>
+            <wp:effectExtent l="0" t="0" r="0" b="0"/>
+            <wp:docPr id="10" name="Imagen 10"/>
             <wp:cNvGraphicFramePr>
               <a:graphicFrameLocks xmlns:a="http://schemas.openxmlformats.org/drawingml/2006/main" noChangeAspect="1"/>
             </wp:cNvGraphicFramePr>
@@ -2577,11 +2252,11 @@
               <a:graphicData uri="http://schemas.openxmlformats.org/drawingml/2006/picture">
                 <pic:pic xmlns:pic="http://schemas.openxmlformats.org/drawingml/2006/picture">
                   <pic:nvPicPr>
-                    <pic:cNvPr id="11" name="2AC6597.tmp"/>
+                    <pic:cNvPr id="10" name="6544FFD.tmp"/>
                     <pic:cNvPicPr/>
                   </pic:nvPicPr>
                   <pic:blipFill>
-                    <a:blip r:embed="rId16">
+                    <a:blip r:embed="rId16" cstate="print">
                       <a:extLst>
                         <a:ext uri="{28A0092B-C50C-407E-A947-70E740481C1C}">
                           <a14:useLocalDpi xmlns:a14="http://schemas.microsoft.com/office/drawing/2010/main" val="0"/>
@@ -2595,7 +2270,7 @@
                   <pic:spPr>
                     <a:xfrm>
                       <a:off x="0" y="0"/>
-                      <a:ext cx="5612130" cy="6621145"/>
+                      <a:ext cx="3645140" cy="3719379"/>
                     </a:xfrm>
                     <a:prstGeom prst="rect">
                       <a:avLst/>
@@ -2610,51 +2285,1758 @@
     </w:p>
     <w:p>
       <w:pPr>
+        <w:pStyle w:val="paragraph"/>
+        <w:spacing w:before="0" w:beforeAutospacing="0" w:after="0" w:afterAutospacing="0"/>
         <w:jc w:val="both"/>
+        <w:textAlignment w:val="baseline"/>
         <w:rPr>
           <w:rFonts w:ascii="Arial" w:hAnsi="Arial" w:cs="Arial"/>
           <w:b/>
-          <w:sz w:val="24"/>
-        </w:rPr>
-      </w:pPr>
-    </w:p>
-    <w:p>
-      <w:pPr>
+        </w:rPr>
+      </w:pPr>
+    </w:p>
+    <w:p>
+      <w:pPr>
+        <w:pStyle w:val="paragraph"/>
+        <w:spacing w:before="0" w:beforeAutospacing="0" w:after="0" w:afterAutospacing="0"/>
         <w:jc w:val="both"/>
+        <w:textAlignment w:val="baseline"/>
         <w:rPr>
           <w:rFonts w:ascii="Arial" w:hAnsi="Arial" w:cs="Arial"/>
           <w:b/>
-          <w:sz w:val="24"/>
-        </w:rPr>
-      </w:pPr>
-    </w:p>
-    <w:p>
-      <w:pPr>
+        </w:rPr>
+      </w:pPr>
+    </w:p>
+    <w:p>
+      <w:pPr>
+        <w:pStyle w:val="paragraph"/>
+        <w:spacing w:before="0" w:beforeAutospacing="0" w:after="0" w:afterAutospacing="0"/>
         <w:jc w:val="both"/>
+        <w:textAlignment w:val="baseline"/>
         <w:rPr>
           <w:rFonts w:ascii="Arial" w:hAnsi="Arial" w:cs="Arial"/>
           <w:b/>
-          <w:sz w:val="24"/>
-        </w:rPr>
-      </w:pPr>
-    </w:p>
-    <w:p>
-      <w:pPr>
+        </w:rPr>
+      </w:pPr>
+    </w:p>
+    <w:p>
+      <w:pPr>
+        <w:pStyle w:val="paragraph"/>
+        <w:spacing w:before="0" w:beforeAutospacing="0" w:after="0" w:afterAutospacing="0"/>
         <w:jc w:val="both"/>
+        <w:textAlignment w:val="baseline"/>
         <w:rPr>
           <w:rFonts w:ascii="Arial" w:hAnsi="Arial" w:cs="Arial"/>
           <w:b/>
-          <w:sz w:val="24"/>
-        </w:rPr>
-      </w:pPr>
-    </w:p>
-    <w:p>
-      <w:pPr>
+        </w:rPr>
+      </w:pPr>
+      <w:r>
+        <w:rPr>
+          <w:rFonts w:ascii="Arial" w:hAnsi="Arial" w:cs="Arial"/>
+          <w:b/>
+        </w:rPr>
+        <w:lastRenderedPageBreak/>
+        <w:t>RESULTADOS</w:t>
+      </w:r>
+    </w:p>
+    <w:p>
+      <w:pPr>
+        <w:pStyle w:val="paragraph"/>
+        <w:spacing w:before="0" w:beforeAutospacing="0" w:after="0" w:afterAutospacing="0"/>
         <w:jc w:val="both"/>
+        <w:textAlignment w:val="baseline"/>
+        <w:rPr>
+          <w:rFonts w:ascii="Arial" w:hAnsi="Arial" w:cs="Arial"/>
+        </w:rPr>
+      </w:pPr>
+    </w:p>
+    <w:p>
+      <w:pPr>
+        <w:rPr>
+          <w:rFonts w:ascii="Arial" w:hAnsi="Arial" w:cs="Arial"/>
+          <w:sz w:val="24"/>
+        </w:rPr>
+      </w:pPr>
+      <w:r>
+        <w:rPr>
+          <w:rFonts w:ascii="Arial" w:hAnsi="Arial" w:cs="Arial"/>
+          <w:sz w:val="24"/>
+        </w:rPr>
+        <w:t>Clase:</w:t>
+      </w:r>
+    </w:p>
+    <w:p>
+      <w:pPr>
+        <w:jc w:val="center"/>
+        <w:rPr>
+          <w:rFonts w:ascii="Arial" w:hAnsi="Arial" w:cs="Arial"/>
+          <w:sz w:val="24"/>
+        </w:rPr>
+      </w:pPr>
+      <w:r>
+        <w:rPr>
+          <w:rFonts w:ascii="Arial" w:hAnsi="Arial" w:cs="Arial"/>
+          <w:noProof/>
+          <w:sz w:val="24"/>
+          <w:lang w:eastAsia="es-MX"/>
+        </w:rPr>
+        <w:drawing>
+          <wp:inline distT="0" distB="0" distL="0" distR="0">
+            <wp:extent cx="4924031" cy="3211373"/>
+            <wp:effectExtent l="0" t="0" r="0" b="8255"/>
+            <wp:docPr id="12" name="Imagen 12"/>
+            <wp:cNvGraphicFramePr>
+              <a:graphicFrameLocks xmlns:a="http://schemas.openxmlformats.org/drawingml/2006/main" noChangeAspect="1"/>
+            </wp:cNvGraphicFramePr>
+            <a:graphic xmlns:a="http://schemas.openxmlformats.org/drawingml/2006/main">
+              <a:graphicData uri="http://schemas.openxmlformats.org/drawingml/2006/picture">
+                <pic:pic xmlns:pic="http://schemas.openxmlformats.org/drawingml/2006/picture">
+                  <pic:nvPicPr>
+                    <pic:cNvPr id="12" name="6541C20.tmp"/>
+                    <pic:cNvPicPr/>
+                  </pic:nvPicPr>
+                  <pic:blipFill>
+                    <a:blip r:embed="rId17">
+                      <a:extLst>
+                        <a:ext uri="{28A0092B-C50C-407E-A947-70E740481C1C}">
+                          <a14:useLocalDpi xmlns:a14="http://schemas.microsoft.com/office/drawing/2010/main" val="0"/>
+                        </a:ext>
+                      </a:extLst>
+                    </a:blip>
+                    <a:stretch>
+                      <a:fillRect/>
+                    </a:stretch>
+                  </pic:blipFill>
+                  <pic:spPr>
+                    <a:xfrm>
+                      <a:off x="0" y="0"/>
+                      <a:ext cx="4947943" cy="3226968"/>
+                    </a:xfrm>
+                    <a:prstGeom prst="rect">
+                      <a:avLst/>
+                    </a:prstGeom>
+                  </pic:spPr>
+                </pic:pic>
+              </a:graphicData>
+            </a:graphic>
+          </wp:inline>
+        </w:drawing>
+      </w:r>
+    </w:p>
+    <w:p>
+      <w:pPr>
+        <w:rPr>
+          <w:rFonts w:ascii="Arial" w:hAnsi="Arial" w:cs="Arial"/>
+          <w:sz w:val="24"/>
+        </w:rPr>
+      </w:pPr>
+      <w:r>
+        <w:rPr>
+          <w:rFonts w:ascii="Arial" w:hAnsi="Arial" w:cs="Arial"/>
+          <w:sz w:val="24"/>
+        </w:rPr>
+        <w:t xml:space="preserve">Caso1: </w:t>
+      </w:r>
+    </w:p>
+    <w:p>
+      <w:pPr>
+        <w:rPr>
+          <w:rFonts w:ascii="Arial" w:hAnsi="Arial" w:cs="Arial"/>
+          <w:sz w:val="24"/>
+        </w:rPr>
+      </w:pPr>
+      <m:oMath>
+        <m:r>
+          <w:rPr>
+            <w:rFonts w:ascii="Cambria Math" w:hAnsi="Cambria Math" w:cs="Arial"/>
+            <w:sz w:val="24"/>
+          </w:rPr>
+          <m:t>Eficiencia</m:t>
+        </m:r>
+        <m:r>
+          <w:rPr>
+            <w:rFonts w:ascii="Cambria Math" w:hAnsi="Cambria Math" w:cs="Arial"/>
+            <w:sz w:val="24"/>
+          </w:rPr>
+          <m:t>=</m:t>
+        </m:r>
+        <m:r>
+          <w:rPr>
+            <w:rFonts w:ascii="Cambria Math" w:hAnsi="Cambria Math" w:cs="Arial"/>
+            <w:sz w:val="24"/>
+          </w:rPr>
+          <m:t>100-</m:t>
+        </m:r>
+        <m:d>
+          <m:dPr>
+            <m:ctrlPr>
+              <w:rPr>
+                <w:rFonts w:ascii="Cambria Math" w:hAnsi="Cambria Math" w:cs="Arial"/>
+                <w:i/>
+                <w:sz w:val="24"/>
+              </w:rPr>
+            </m:ctrlPr>
+          </m:dPr>
+          <m:e>
+            <m:r>
+              <w:rPr>
+                <w:rFonts w:ascii="Cambria Math" w:hAnsi="Cambria Math" w:cs="Arial"/>
+                <w:sz w:val="24"/>
+              </w:rPr>
+              <m:t xml:space="preserve"> </m:t>
+            </m:r>
+            <m:f>
+              <m:fPr>
+                <m:ctrlPr>
+                  <w:rPr>
+                    <w:rFonts w:ascii="Cambria Math" w:hAnsi="Cambria Math" w:cs="Arial"/>
+                    <w:i/>
+                    <w:sz w:val="24"/>
+                  </w:rPr>
+                </m:ctrlPr>
+              </m:fPr>
+              <m:num>
+                <m:r>
+                  <w:rPr>
+                    <w:rFonts w:ascii="Cambria Math" w:hAnsi="Cambria Math" w:cs="Arial"/>
+                    <w:sz w:val="24"/>
+                  </w:rPr>
+                  <m:t>309-277</m:t>
+                </m:r>
+              </m:num>
+              <m:den>
+                <m:r>
+                  <w:rPr>
+                    <w:rFonts w:ascii="Cambria Math" w:hAnsi="Cambria Math" w:cs="Arial"/>
+                    <w:sz w:val="24"/>
+                  </w:rPr>
+                  <m:t>309</m:t>
+                </m:r>
+              </m:den>
+            </m:f>
+            <m:r>
+              <w:rPr>
+                <w:rFonts w:ascii="Cambria Math" w:hAnsi="Cambria Math" w:cs="Arial"/>
+                <w:sz w:val="24"/>
+              </w:rPr>
+              <m:t>×100</m:t>
+            </m:r>
+          </m:e>
+        </m:d>
+        <m:r>
+          <w:rPr>
+            <w:rFonts w:ascii="Cambria Math" w:hAnsi="Cambria Math" w:cs="Arial"/>
+            <w:sz w:val="24"/>
+          </w:rPr>
+          <m:t xml:space="preserve">=89.6 % </m:t>
+        </m:r>
+        <m:r>
+          <w:rPr>
+            <w:rFonts w:ascii="Cambria Math" w:hAnsi="Cambria Math" w:cs="Arial"/>
+            <w:sz w:val="24"/>
+          </w:rPr>
+          <m:t xml:space="preserve"> </m:t>
+        </m:r>
+      </m:oMath>
+      <w:r>
+        <w:rPr>
+          <w:rFonts w:ascii="Arial" w:hAnsi="Arial" w:cs="Arial"/>
+          <w:sz w:val="24"/>
+        </w:rPr>
+        <w:t xml:space="preserve"> </w:t>
+      </w:r>
+    </w:p>
+    <w:p>
+      <w:pPr>
+        <w:jc w:val="center"/>
+        <w:rPr>
+          <w:rFonts w:ascii="Arial" w:hAnsi="Arial" w:cs="Arial"/>
+          <w:sz w:val="24"/>
+        </w:rPr>
+      </w:pPr>
+      <w:r>
+        <w:rPr>
+          <w:rFonts w:ascii="Arial" w:hAnsi="Arial" w:cs="Arial"/>
+          <w:noProof/>
+          <w:sz w:val="24"/>
+          <w:lang w:eastAsia="es-MX"/>
+        </w:rPr>
+        <w:drawing>
+          <wp:inline distT="0" distB="0" distL="0" distR="0">
+            <wp:extent cx="4946463" cy="3226003"/>
+            <wp:effectExtent l="0" t="0" r="6985" b="0"/>
+            <wp:docPr id="4" name="Imagen 4"/>
+            <wp:cNvGraphicFramePr>
+              <a:graphicFrameLocks xmlns:a="http://schemas.openxmlformats.org/drawingml/2006/main" noChangeAspect="1"/>
+            </wp:cNvGraphicFramePr>
+            <a:graphic xmlns:a="http://schemas.openxmlformats.org/drawingml/2006/main">
+              <a:graphicData uri="http://schemas.openxmlformats.org/drawingml/2006/picture">
+                <pic:pic xmlns:pic="http://schemas.openxmlformats.org/drawingml/2006/picture">
+                  <pic:nvPicPr>
+                    <pic:cNvPr id="4" name="7C8F211.tmp"/>
+                    <pic:cNvPicPr/>
+                  </pic:nvPicPr>
+                  <pic:blipFill>
+                    <a:blip r:embed="rId18">
+                      <a:extLst>
+                        <a:ext uri="{28A0092B-C50C-407E-A947-70E740481C1C}">
+                          <a14:useLocalDpi xmlns:a14="http://schemas.microsoft.com/office/drawing/2010/main" val="0"/>
+                        </a:ext>
+                      </a:extLst>
+                    </a:blip>
+                    <a:stretch>
+                      <a:fillRect/>
+                    </a:stretch>
+                  </pic:blipFill>
+                  <pic:spPr>
+                    <a:xfrm>
+                      <a:off x="0" y="0"/>
+                      <a:ext cx="4999286" cy="3260453"/>
+                    </a:xfrm>
+                    <a:prstGeom prst="rect">
+                      <a:avLst/>
+                    </a:prstGeom>
+                  </pic:spPr>
+                </pic:pic>
+              </a:graphicData>
+            </a:graphic>
+          </wp:inline>
+        </w:drawing>
+      </w:r>
+    </w:p>
+    <w:p>
+      <w:pPr>
+        <w:jc w:val="center"/>
+        <w:rPr>
+          <w:rFonts w:ascii="Arial" w:hAnsi="Arial" w:cs="Arial"/>
+          <w:sz w:val="24"/>
+        </w:rPr>
+      </w:pPr>
+    </w:p>
+    <w:p>
+      <w:pPr>
+        <w:rPr>
+          <w:rFonts w:ascii="Arial" w:hAnsi="Arial" w:cs="Arial"/>
+          <w:sz w:val="24"/>
+        </w:rPr>
+      </w:pPr>
+      <w:r>
+        <w:rPr>
+          <w:rFonts w:ascii="Arial" w:hAnsi="Arial" w:cs="Arial"/>
+          <w:sz w:val="24"/>
+        </w:rPr>
+        <w:lastRenderedPageBreak/>
+        <w:t>Caso2:</w:t>
+      </w:r>
+    </w:p>
+    <w:p>
+      <w:pPr>
+        <w:rPr>
+          <w:rFonts w:ascii="Arial" w:hAnsi="Arial" w:cs="Arial"/>
+          <w:sz w:val="24"/>
+        </w:rPr>
+      </w:pPr>
+      <m:oMath>
+        <m:r>
+          <w:rPr>
+            <w:rFonts w:ascii="Cambria Math" w:hAnsi="Cambria Math" w:cs="Arial"/>
+            <w:sz w:val="24"/>
+          </w:rPr>
+          <m:t>Eficiencia=100-</m:t>
+        </m:r>
+        <m:d>
+          <m:dPr>
+            <m:ctrlPr>
+              <w:rPr>
+                <w:rFonts w:ascii="Cambria Math" w:hAnsi="Cambria Math" w:cs="Arial"/>
+                <w:i/>
+                <w:sz w:val="24"/>
+              </w:rPr>
+            </m:ctrlPr>
+          </m:dPr>
+          <m:e>
+            <m:r>
+              <w:rPr>
+                <w:rFonts w:ascii="Cambria Math" w:hAnsi="Cambria Math" w:cs="Arial"/>
+                <w:sz w:val="24"/>
+              </w:rPr>
+              <m:t xml:space="preserve"> </m:t>
+            </m:r>
+            <m:f>
+              <m:fPr>
+                <m:ctrlPr>
+                  <w:rPr>
+                    <w:rFonts w:ascii="Cambria Math" w:hAnsi="Cambria Math" w:cs="Arial"/>
+                    <w:i/>
+                    <w:sz w:val="24"/>
+                  </w:rPr>
+                </m:ctrlPr>
+              </m:fPr>
+              <m:num>
+                <m:r>
+                  <w:rPr>
+                    <w:rFonts w:ascii="Cambria Math" w:hAnsi="Cambria Math" w:cs="Arial"/>
+                    <w:sz w:val="24"/>
+                  </w:rPr>
+                  <m:t>51</m:t>
+                </m:r>
+                <m:r>
+                  <w:rPr>
+                    <w:rFonts w:ascii="Cambria Math" w:hAnsi="Cambria Math" w:cs="Arial"/>
+                    <w:sz w:val="24"/>
+                  </w:rPr>
+                  <m:t>-</m:t>
+                </m:r>
+                <m:r>
+                  <w:rPr>
+                    <w:rFonts w:ascii="Cambria Math" w:hAnsi="Cambria Math" w:cs="Arial"/>
+                    <w:sz w:val="24"/>
+                  </w:rPr>
+                  <m:t>44</m:t>
+                </m:r>
+              </m:num>
+              <m:den>
+                <m:r>
+                  <w:rPr>
+                    <w:rFonts w:ascii="Cambria Math" w:hAnsi="Cambria Math" w:cs="Arial"/>
+                    <w:sz w:val="24"/>
+                  </w:rPr>
+                  <m:t>51</m:t>
+                </m:r>
+              </m:den>
+            </m:f>
+            <m:r>
+              <w:rPr>
+                <w:rFonts w:ascii="Cambria Math" w:hAnsi="Cambria Math" w:cs="Arial"/>
+                <w:sz w:val="24"/>
+              </w:rPr>
+              <m:t>×100</m:t>
+            </m:r>
+          </m:e>
+        </m:d>
+        <m:r>
+          <w:rPr>
+            <w:rFonts w:ascii="Cambria Math" w:hAnsi="Cambria Math" w:cs="Arial"/>
+            <w:sz w:val="24"/>
+          </w:rPr>
+          <m:t>=</m:t>
+        </m:r>
+        <m:r>
+          <w:rPr>
+            <w:rFonts w:ascii="Cambria Math" w:hAnsi="Cambria Math" w:cs="Arial"/>
+            <w:sz w:val="24"/>
+          </w:rPr>
+          <m:t>86.27</m:t>
+        </m:r>
+        <m:r>
+          <w:rPr>
+            <w:rFonts w:ascii="Cambria Math" w:hAnsi="Cambria Math" w:cs="Arial"/>
+            <w:sz w:val="24"/>
+          </w:rPr>
+          <m:t xml:space="preserve">%  </m:t>
+        </m:r>
+      </m:oMath>
+      <w:r>
+        <w:rPr>
+          <w:rFonts w:ascii="Arial" w:hAnsi="Arial" w:cs="Arial"/>
+          <w:sz w:val="24"/>
+        </w:rPr>
+        <w:t xml:space="preserve"> </w:t>
+      </w:r>
+    </w:p>
+    <w:p>
+      <w:pPr>
+        <w:jc w:val="center"/>
+        <w:rPr>
+          <w:rFonts w:ascii="Arial" w:hAnsi="Arial" w:cs="Arial"/>
+          <w:sz w:val="24"/>
+        </w:rPr>
+      </w:pPr>
+      <w:r>
+        <w:rPr>
+          <w:rFonts w:ascii="Arial" w:hAnsi="Arial" w:cs="Arial"/>
+          <w:noProof/>
+          <w:sz w:val="24"/>
+          <w:lang w:eastAsia="es-MX"/>
+        </w:rPr>
+        <w:drawing>
+          <wp:inline distT="0" distB="0" distL="0" distR="0">
+            <wp:extent cx="4553885" cy="2969971"/>
+            <wp:effectExtent l="0" t="0" r="0" b="1905"/>
+            <wp:docPr id="5" name="Imagen 5"/>
+            <wp:cNvGraphicFramePr>
+              <a:graphicFrameLocks xmlns:a="http://schemas.openxmlformats.org/drawingml/2006/main" noChangeAspect="1"/>
+            </wp:cNvGraphicFramePr>
+            <a:graphic xmlns:a="http://schemas.openxmlformats.org/drawingml/2006/main">
+              <a:graphicData uri="http://schemas.openxmlformats.org/drawingml/2006/picture">
+                <pic:pic xmlns:pic="http://schemas.openxmlformats.org/drawingml/2006/picture">
+                  <pic:nvPicPr>
+                    <pic:cNvPr id="5" name="7C8A64E.tmp"/>
+                    <pic:cNvPicPr/>
+                  </pic:nvPicPr>
+                  <pic:blipFill>
+                    <a:blip r:embed="rId19">
+                      <a:extLst>
+                        <a:ext uri="{28A0092B-C50C-407E-A947-70E740481C1C}">
+                          <a14:useLocalDpi xmlns:a14="http://schemas.microsoft.com/office/drawing/2010/main" val="0"/>
+                        </a:ext>
+                      </a:extLst>
+                    </a:blip>
+                    <a:stretch>
+                      <a:fillRect/>
+                    </a:stretch>
+                  </pic:blipFill>
+                  <pic:spPr>
+                    <a:xfrm>
+                      <a:off x="0" y="0"/>
+                      <a:ext cx="4598596" cy="2999131"/>
+                    </a:xfrm>
+                    <a:prstGeom prst="rect">
+                      <a:avLst/>
+                    </a:prstGeom>
+                  </pic:spPr>
+                </pic:pic>
+              </a:graphicData>
+            </a:graphic>
+          </wp:inline>
+        </w:drawing>
+      </w:r>
+    </w:p>
+    <w:p>
+      <w:pPr>
+        <w:rPr>
+          <w:rFonts w:ascii="Arial" w:hAnsi="Arial" w:cs="Arial"/>
+          <w:sz w:val="24"/>
+        </w:rPr>
+      </w:pPr>
+      <w:r>
+        <w:rPr>
+          <w:rFonts w:ascii="Arial" w:hAnsi="Arial" w:cs="Arial"/>
+          <w:sz w:val="24"/>
+        </w:rPr>
+        <w:t>Caso3:</w:t>
+      </w:r>
+    </w:p>
+    <w:p>
+      <w:pPr>
+        <w:rPr>
+          <w:rFonts w:ascii="Arial" w:hAnsi="Arial" w:cs="Arial"/>
+          <w:sz w:val="24"/>
+        </w:rPr>
+      </w:pPr>
+      <m:oMath>
+        <m:r>
+          <w:rPr>
+            <w:rFonts w:ascii="Cambria Math" w:hAnsi="Cambria Math" w:cs="Arial"/>
+            <w:sz w:val="24"/>
+          </w:rPr>
+          <m:t>Eficiencia=100-</m:t>
+        </m:r>
+        <m:d>
+          <m:dPr>
+            <m:ctrlPr>
+              <w:rPr>
+                <w:rFonts w:ascii="Cambria Math" w:hAnsi="Cambria Math" w:cs="Arial"/>
+                <w:i/>
+                <w:sz w:val="24"/>
+              </w:rPr>
+            </m:ctrlPr>
+          </m:dPr>
+          <m:e>
+            <m:r>
+              <w:rPr>
+                <w:rFonts w:ascii="Cambria Math" w:hAnsi="Cambria Math" w:cs="Arial"/>
+                <w:sz w:val="24"/>
+              </w:rPr>
+              <m:t xml:space="preserve"> </m:t>
+            </m:r>
+            <m:f>
+              <m:fPr>
+                <m:ctrlPr>
+                  <w:rPr>
+                    <w:rFonts w:ascii="Cambria Math" w:hAnsi="Cambria Math" w:cs="Arial"/>
+                    <w:i/>
+                    <w:sz w:val="24"/>
+                  </w:rPr>
+                </m:ctrlPr>
+              </m:fPr>
+              <m:num>
+                <m:r>
+                  <w:rPr>
+                    <w:rFonts w:ascii="Cambria Math" w:hAnsi="Cambria Math" w:cs="Arial"/>
+                    <w:sz w:val="24"/>
+                  </w:rPr>
+                  <m:t>150</m:t>
+                </m:r>
+                <m:r>
+                  <w:rPr>
+                    <w:rFonts w:ascii="Cambria Math" w:hAnsi="Cambria Math" w:cs="Arial"/>
+                    <w:sz w:val="24"/>
+                  </w:rPr>
+                  <m:t>-</m:t>
+                </m:r>
+                <m:r>
+                  <w:rPr>
+                    <w:rFonts w:ascii="Cambria Math" w:hAnsi="Cambria Math" w:cs="Arial"/>
+                    <w:sz w:val="24"/>
+                  </w:rPr>
+                  <m:t>105</m:t>
+                </m:r>
+              </m:num>
+              <m:den>
+                <m:r>
+                  <w:rPr>
+                    <w:rFonts w:ascii="Cambria Math" w:hAnsi="Cambria Math" w:cs="Arial"/>
+                    <w:sz w:val="24"/>
+                  </w:rPr>
+                  <m:t>150</m:t>
+                </m:r>
+              </m:den>
+            </m:f>
+            <m:r>
+              <w:rPr>
+                <w:rFonts w:ascii="Cambria Math" w:hAnsi="Cambria Math" w:cs="Arial"/>
+                <w:sz w:val="24"/>
+              </w:rPr>
+              <m:t>×100</m:t>
+            </m:r>
+          </m:e>
+        </m:d>
+        <m:r>
+          <w:rPr>
+            <w:rFonts w:ascii="Cambria Math" w:hAnsi="Cambria Math" w:cs="Arial"/>
+            <w:sz w:val="24"/>
+          </w:rPr>
+          <m:t>=</m:t>
+        </m:r>
+        <m:r>
+          <w:rPr>
+            <w:rFonts w:ascii="Cambria Math" w:hAnsi="Cambria Math" w:cs="Arial"/>
+            <w:sz w:val="24"/>
+          </w:rPr>
+          <m:t>70</m:t>
+        </m:r>
+        <m:r>
+          <w:rPr>
+            <w:rFonts w:ascii="Cambria Math" w:hAnsi="Cambria Math" w:cs="Arial"/>
+            <w:sz w:val="24"/>
+          </w:rPr>
+          <m:t xml:space="preserve"> %  </m:t>
+        </m:r>
+      </m:oMath>
+      <w:r>
+        <w:rPr>
+          <w:rFonts w:ascii="Arial" w:hAnsi="Arial" w:cs="Arial"/>
+          <w:sz w:val="24"/>
+        </w:rPr>
+        <w:t xml:space="preserve"> </w:t>
+      </w:r>
+    </w:p>
+    <w:p>
+      <w:pPr>
+        <w:jc w:val="center"/>
+        <w:rPr>
+          <w:rFonts w:ascii="Arial" w:hAnsi="Arial" w:cs="Arial"/>
+          <w:sz w:val="24"/>
+        </w:rPr>
+      </w:pPr>
+      <w:r>
+        <w:rPr>
+          <w:rFonts w:ascii="Arial" w:hAnsi="Arial" w:cs="Arial"/>
+          <w:noProof/>
+          <w:sz w:val="24"/>
+          <w:lang w:eastAsia="es-MX"/>
+        </w:rPr>
+        <w:drawing>
+          <wp:inline distT="0" distB="0" distL="0" distR="0">
+            <wp:extent cx="4754880" cy="3101055"/>
+            <wp:effectExtent l="0" t="0" r="7620" b="4445"/>
+            <wp:docPr id="11" name="Imagen 11"/>
+            <wp:cNvGraphicFramePr>
+              <a:graphicFrameLocks xmlns:a="http://schemas.openxmlformats.org/drawingml/2006/main" noChangeAspect="1"/>
+            </wp:cNvGraphicFramePr>
+            <a:graphic xmlns:a="http://schemas.openxmlformats.org/drawingml/2006/main">
+              <a:graphicData uri="http://schemas.openxmlformats.org/drawingml/2006/picture">
+                <pic:pic xmlns:pic="http://schemas.openxmlformats.org/drawingml/2006/picture">
+                  <pic:nvPicPr>
+                    <pic:cNvPr id="11" name="7C8140.tmp"/>
+                    <pic:cNvPicPr/>
+                  </pic:nvPicPr>
+                  <pic:blipFill>
+                    <a:blip r:embed="rId20">
+                      <a:extLst>
+                        <a:ext uri="{28A0092B-C50C-407E-A947-70E740481C1C}">
+                          <a14:useLocalDpi xmlns:a14="http://schemas.microsoft.com/office/drawing/2010/main" val="0"/>
+                        </a:ext>
+                      </a:extLst>
+                    </a:blip>
+                    <a:stretch>
+                      <a:fillRect/>
+                    </a:stretch>
+                  </pic:blipFill>
+                  <pic:spPr>
+                    <a:xfrm>
+                      <a:off x="0" y="0"/>
+                      <a:ext cx="4807741" cy="3135530"/>
+                    </a:xfrm>
+                    <a:prstGeom prst="rect">
+                      <a:avLst/>
+                    </a:prstGeom>
+                  </pic:spPr>
+                </pic:pic>
+              </a:graphicData>
+            </a:graphic>
+          </wp:inline>
+        </w:drawing>
+      </w:r>
+    </w:p>
+    <w:p>
+      <w:pPr>
+        <w:jc w:val="center"/>
+        <w:rPr>
+          <w:rFonts w:ascii="Arial" w:hAnsi="Arial" w:cs="Arial"/>
+          <w:sz w:val="24"/>
+        </w:rPr>
+      </w:pPr>
+    </w:p>
+    <w:p>
+      <w:pPr>
+        <w:jc w:val="center"/>
+        <w:rPr>
+          <w:rFonts w:ascii="Arial" w:hAnsi="Arial" w:cs="Arial"/>
+          <w:sz w:val="24"/>
+        </w:rPr>
+      </w:pPr>
+    </w:p>
+    <w:p>
+      <w:pPr>
+        <w:rPr>
+          <w:rFonts w:ascii="Arial" w:hAnsi="Arial" w:cs="Arial"/>
+          <w:sz w:val="24"/>
+        </w:rPr>
+      </w:pPr>
+      <w:r>
+        <w:rPr>
+          <w:rFonts w:ascii="Arial" w:hAnsi="Arial" w:cs="Arial"/>
+          <w:sz w:val="24"/>
+        </w:rPr>
+        <w:lastRenderedPageBreak/>
+        <w:t>Caso4:</w:t>
+      </w:r>
+    </w:p>
+    <w:p>
+      <w:pPr>
+        <w:rPr>
+          <w:rFonts w:ascii="Arial" w:hAnsi="Arial" w:cs="Arial"/>
+          <w:sz w:val="24"/>
+        </w:rPr>
+      </w:pPr>
+      <m:oMath>
+        <m:r>
+          <w:rPr>
+            <w:rFonts w:ascii="Cambria Math" w:hAnsi="Cambria Math" w:cs="Arial"/>
+            <w:sz w:val="24"/>
+          </w:rPr>
+          <m:t>Eficiencia=100-</m:t>
+        </m:r>
+        <m:d>
+          <m:dPr>
+            <m:ctrlPr>
+              <w:rPr>
+                <w:rFonts w:ascii="Cambria Math" w:hAnsi="Cambria Math" w:cs="Arial"/>
+                <w:i/>
+                <w:sz w:val="24"/>
+              </w:rPr>
+            </m:ctrlPr>
+          </m:dPr>
+          <m:e>
+            <m:r>
+              <w:rPr>
+                <w:rFonts w:ascii="Cambria Math" w:hAnsi="Cambria Math" w:cs="Arial"/>
+                <w:sz w:val="24"/>
+              </w:rPr>
+              <m:t xml:space="preserve"> </m:t>
+            </m:r>
+            <m:f>
+              <m:fPr>
+                <m:ctrlPr>
+                  <w:rPr>
+                    <w:rFonts w:ascii="Cambria Math" w:hAnsi="Cambria Math" w:cs="Arial"/>
+                    <w:i/>
+                    <w:sz w:val="24"/>
+                  </w:rPr>
+                </m:ctrlPr>
+              </m:fPr>
+              <m:num>
+                <m:r>
+                  <w:rPr>
+                    <w:rFonts w:ascii="Cambria Math" w:hAnsi="Cambria Math" w:cs="Arial"/>
+                    <w:sz w:val="24"/>
+                  </w:rPr>
+                  <m:t>107</m:t>
+                </m:r>
+                <m:r>
+                  <w:rPr>
+                    <w:rFonts w:ascii="Cambria Math" w:hAnsi="Cambria Math" w:cs="Arial"/>
+                    <w:sz w:val="24"/>
+                  </w:rPr>
+                  <m:t>-</m:t>
+                </m:r>
+                <m:r>
+                  <w:rPr>
+                    <w:rFonts w:ascii="Cambria Math" w:hAnsi="Cambria Math" w:cs="Arial"/>
+                    <w:sz w:val="24"/>
+                  </w:rPr>
+                  <m:t>79</m:t>
+                </m:r>
+              </m:num>
+              <m:den>
+                <m:r>
+                  <w:rPr>
+                    <w:rFonts w:ascii="Cambria Math" w:hAnsi="Cambria Math" w:cs="Arial"/>
+                    <w:sz w:val="24"/>
+                  </w:rPr>
+                  <m:t>107</m:t>
+                </m:r>
+              </m:den>
+            </m:f>
+            <m:r>
+              <w:rPr>
+                <w:rFonts w:ascii="Cambria Math" w:hAnsi="Cambria Math" w:cs="Arial"/>
+                <w:sz w:val="24"/>
+              </w:rPr>
+              <m:t>×100</m:t>
+            </m:r>
+          </m:e>
+        </m:d>
+        <m:r>
+          <w:rPr>
+            <w:rFonts w:ascii="Cambria Math" w:hAnsi="Cambria Math" w:cs="Arial"/>
+            <w:sz w:val="24"/>
+          </w:rPr>
+          <m:t>=</m:t>
+        </m:r>
+        <m:r>
+          <w:rPr>
+            <w:rFonts w:ascii="Cambria Math" w:hAnsi="Cambria Math" w:cs="Arial"/>
+            <w:sz w:val="24"/>
+          </w:rPr>
+          <m:t>73.83</m:t>
+        </m:r>
+        <m:r>
+          <w:rPr>
+            <w:rFonts w:ascii="Cambria Math" w:hAnsi="Cambria Math" w:cs="Arial"/>
+            <w:sz w:val="24"/>
+          </w:rPr>
+          <m:t xml:space="preserve"> %  </m:t>
+        </m:r>
+      </m:oMath>
+      <w:r>
+        <w:rPr>
+          <w:rFonts w:ascii="Arial" w:hAnsi="Arial" w:cs="Arial"/>
+          <w:sz w:val="24"/>
+        </w:rPr>
+        <w:t xml:space="preserve"> </w:t>
+      </w:r>
+    </w:p>
+    <w:p>
+      <w:pPr>
+        <w:jc w:val="center"/>
+        <w:rPr>
+          <w:rFonts w:ascii="Arial" w:hAnsi="Arial" w:cs="Arial"/>
+          <w:sz w:val="24"/>
+        </w:rPr>
+      </w:pPr>
+      <w:r>
+        <w:rPr>
+          <w:rFonts w:ascii="Arial" w:hAnsi="Arial" w:cs="Arial"/>
+          <w:noProof/>
+          <w:sz w:val="24"/>
+          <w:lang w:eastAsia="es-MX"/>
+        </w:rPr>
+        <w:drawing>
+          <wp:inline distT="0" distB="0" distL="0" distR="0">
+            <wp:extent cx="4937734" cy="3220311"/>
+            <wp:effectExtent l="0" t="0" r="0" b="0"/>
+            <wp:docPr id="17" name="Imagen 17"/>
+            <wp:cNvGraphicFramePr>
+              <a:graphicFrameLocks xmlns:a="http://schemas.openxmlformats.org/drawingml/2006/main" noChangeAspect="1"/>
+            </wp:cNvGraphicFramePr>
+            <a:graphic xmlns:a="http://schemas.openxmlformats.org/drawingml/2006/main">
+              <a:graphicData uri="http://schemas.openxmlformats.org/drawingml/2006/picture">
+                <pic:pic xmlns:pic="http://schemas.openxmlformats.org/drawingml/2006/picture">
+                  <pic:nvPicPr>
+                    <pic:cNvPr id="17" name="7C8CECE.tmp"/>
+                    <pic:cNvPicPr/>
+                  </pic:nvPicPr>
+                  <pic:blipFill>
+                    <a:blip r:embed="rId21">
+                      <a:extLst>
+                        <a:ext uri="{28A0092B-C50C-407E-A947-70E740481C1C}">
+                          <a14:useLocalDpi xmlns:a14="http://schemas.microsoft.com/office/drawing/2010/main" val="0"/>
+                        </a:ext>
+                      </a:extLst>
+                    </a:blip>
+                    <a:stretch>
+                      <a:fillRect/>
+                    </a:stretch>
+                  </pic:blipFill>
+                  <pic:spPr>
+                    <a:xfrm>
+                      <a:off x="0" y="0"/>
+                      <a:ext cx="4977295" cy="3246112"/>
+                    </a:xfrm>
+                    <a:prstGeom prst="rect">
+                      <a:avLst/>
+                    </a:prstGeom>
+                  </pic:spPr>
+                </pic:pic>
+              </a:graphicData>
+            </a:graphic>
+          </wp:inline>
+        </w:drawing>
+      </w:r>
+    </w:p>
+    <w:p>
+      <w:pPr>
+        <w:rPr>
+          <w:rFonts w:ascii="Arial" w:hAnsi="Arial" w:cs="Arial"/>
+          <w:sz w:val="24"/>
+        </w:rPr>
+      </w:pPr>
+      <w:r>
+        <w:rPr>
+          <w:rFonts w:ascii="Arial" w:hAnsi="Arial" w:cs="Arial"/>
+          <w:sz w:val="24"/>
+        </w:rPr>
+        <w:t>Caso5:</w:t>
+      </w:r>
+    </w:p>
+    <w:p>
+      <w:pPr>
+        <w:rPr>
+          <w:rFonts w:ascii="Arial" w:hAnsi="Arial" w:cs="Arial"/>
+          <w:sz w:val="24"/>
+        </w:rPr>
+      </w:pPr>
+      <m:oMath>
+        <m:r>
+          <w:rPr>
+            <w:rFonts w:ascii="Cambria Math" w:hAnsi="Cambria Math" w:cs="Arial"/>
+            <w:sz w:val="24"/>
+          </w:rPr>
+          <m:t>Eficiencia=100-</m:t>
+        </m:r>
+        <m:d>
+          <m:dPr>
+            <m:ctrlPr>
+              <w:rPr>
+                <w:rFonts w:ascii="Cambria Math" w:hAnsi="Cambria Math" w:cs="Arial"/>
+                <w:i/>
+                <w:sz w:val="24"/>
+              </w:rPr>
+            </m:ctrlPr>
+          </m:dPr>
+          <m:e>
+            <m:r>
+              <w:rPr>
+                <w:rFonts w:ascii="Cambria Math" w:hAnsi="Cambria Math" w:cs="Arial"/>
+                <w:sz w:val="24"/>
+              </w:rPr>
+              <m:t xml:space="preserve"> </m:t>
+            </m:r>
+            <m:f>
+              <m:fPr>
+                <m:ctrlPr>
+                  <w:rPr>
+                    <w:rFonts w:ascii="Cambria Math" w:hAnsi="Cambria Math" w:cs="Arial"/>
+                    <w:i/>
+                    <w:sz w:val="24"/>
+                  </w:rPr>
+                </m:ctrlPr>
+              </m:fPr>
+              <m:num>
+                <m:r>
+                  <w:rPr>
+                    <w:rFonts w:ascii="Cambria Math" w:hAnsi="Cambria Math" w:cs="Arial"/>
+                    <w:sz w:val="24"/>
+                  </w:rPr>
+                  <m:t>900</m:t>
+                </m:r>
+                <m:r>
+                  <w:rPr>
+                    <w:rFonts w:ascii="Cambria Math" w:hAnsi="Cambria Math" w:cs="Arial"/>
+                    <w:sz w:val="24"/>
+                  </w:rPr>
+                  <m:t>-</m:t>
+                </m:r>
+                <m:r>
+                  <w:rPr>
+                    <w:rFonts w:ascii="Cambria Math" w:hAnsi="Cambria Math" w:cs="Arial"/>
+                    <w:sz w:val="24"/>
+                  </w:rPr>
+                  <m:t>858</m:t>
+                </m:r>
+              </m:num>
+              <m:den>
+                <m:r>
+                  <w:rPr>
+                    <w:rFonts w:ascii="Cambria Math" w:hAnsi="Cambria Math" w:cs="Arial"/>
+                    <w:sz w:val="24"/>
+                  </w:rPr>
+                  <m:t>900</m:t>
+                </m:r>
+              </m:den>
+            </m:f>
+            <m:r>
+              <w:rPr>
+                <w:rFonts w:ascii="Cambria Math" w:hAnsi="Cambria Math" w:cs="Arial"/>
+                <w:sz w:val="24"/>
+              </w:rPr>
+              <m:t>×100</m:t>
+            </m:r>
+          </m:e>
+        </m:d>
+        <m:r>
+          <w:rPr>
+            <w:rFonts w:ascii="Cambria Math" w:hAnsi="Cambria Math" w:cs="Arial"/>
+            <w:sz w:val="24"/>
+          </w:rPr>
+          <m:t>=</m:t>
+        </m:r>
+        <m:r>
+          <w:rPr>
+            <w:rFonts w:ascii="Cambria Math" w:hAnsi="Cambria Math" w:cs="Arial"/>
+            <w:sz w:val="24"/>
+          </w:rPr>
+          <m:t>95.33</m:t>
+        </m:r>
+        <m:r>
+          <w:rPr>
+            <w:rFonts w:ascii="Cambria Math" w:hAnsi="Cambria Math" w:cs="Arial"/>
+            <w:sz w:val="24"/>
+          </w:rPr>
+          <m:t xml:space="preserve">%  </m:t>
+        </m:r>
+      </m:oMath>
+      <w:r>
+        <w:rPr>
+          <w:rFonts w:ascii="Arial" w:hAnsi="Arial" w:cs="Arial"/>
+          <w:sz w:val="24"/>
+        </w:rPr>
+        <w:t xml:space="preserve"> </w:t>
+      </w:r>
+    </w:p>
+    <w:p>
+      <w:pPr>
+        <w:jc w:val="center"/>
+        <w:rPr>
+          <w:rFonts w:ascii="Arial" w:hAnsi="Arial" w:cs="Arial"/>
+          <w:sz w:val="24"/>
+        </w:rPr>
+      </w:pPr>
+      <w:r>
+        <w:rPr>
+          <w:rFonts w:ascii="Arial" w:hAnsi="Arial" w:cs="Arial"/>
+          <w:noProof/>
+          <w:sz w:val="24"/>
+          <w:lang w:eastAsia="es-MX"/>
+        </w:rPr>
+        <w:drawing>
+          <wp:inline distT="0" distB="0" distL="0" distR="0">
+            <wp:extent cx="4856732" cy="3167482"/>
+            <wp:effectExtent l="0" t="0" r="1270" b="0"/>
+            <wp:docPr id="18" name="Imagen 18"/>
+            <wp:cNvGraphicFramePr>
+              <a:graphicFrameLocks xmlns:a="http://schemas.openxmlformats.org/drawingml/2006/main" noChangeAspect="1"/>
+            </wp:cNvGraphicFramePr>
+            <a:graphic xmlns:a="http://schemas.openxmlformats.org/drawingml/2006/main">
+              <a:graphicData uri="http://schemas.openxmlformats.org/drawingml/2006/picture">
+                <pic:pic xmlns:pic="http://schemas.openxmlformats.org/drawingml/2006/picture">
+                  <pic:nvPicPr>
+                    <pic:cNvPr id="18" name="7C88690.tmp"/>
+                    <pic:cNvPicPr/>
+                  </pic:nvPicPr>
+                  <pic:blipFill>
+                    <a:blip r:embed="rId22">
+                      <a:extLst>
+                        <a:ext uri="{28A0092B-C50C-407E-A947-70E740481C1C}">
+                          <a14:useLocalDpi xmlns:a14="http://schemas.microsoft.com/office/drawing/2010/main" val="0"/>
+                        </a:ext>
+                      </a:extLst>
+                    </a:blip>
+                    <a:stretch>
+                      <a:fillRect/>
+                    </a:stretch>
+                  </pic:blipFill>
+                  <pic:spPr>
+                    <a:xfrm>
+                      <a:off x="0" y="0"/>
+                      <a:ext cx="4888560" cy="3188239"/>
+                    </a:xfrm>
+                    <a:prstGeom prst="rect">
+                      <a:avLst/>
+                    </a:prstGeom>
+                  </pic:spPr>
+                </pic:pic>
+              </a:graphicData>
+            </a:graphic>
+          </wp:inline>
+        </w:drawing>
+      </w:r>
+    </w:p>
+    <w:p>
+      <w:pPr>
+        <w:jc w:val="center"/>
+        <w:rPr>
+          <w:rFonts w:ascii="Arial" w:hAnsi="Arial" w:cs="Arial"/>
+          <w:sz w:val="24"/>
+        </w:rPr>
+      </w:pPr>
+    </w:p>
+    <w:p>
+      <w:pPr>
+        <w:rPr>
+          <w:rFonts w:ascii="Arial" w:hAnsi="Arial" w:cs="Arial"/>
+          <w:sz w:val="24"/>
+        </w:rPr>
+      </w:pPr>
+      <w:r>
+        <w:rPr>
+          <w:rFonts w:ascii="Arial" w:hAnsi="Arial" w:cs="Arial"/>
+          <w:sz w:val="24"/>
+        </w:rPr>
+        <w:lastRenderedPageBreak/>
+        <w:t>Caso6:</w:t>
+      </w:r>
+    </w:p>
+    <w:p>
+      <w:pPr>
+        <w:rPr>
+          <w:rFonts w:ascii="Arial" w:hAnsi="Arial" w:cs="Arial"/>
+          <w:sz w:val="24"/>
+        </w:rPr>
+      </w:pPr>
+      <m:oMath>
+        <m:r>
+          <w:rPr>
+            <w:rFonts w:ascii="Cambria Math" w:hAnsi="Cambria Math" w:cs="Arial"/>
+            <w:sz w:val="24"/>
+          </w:rPr>
+          <m:t>Eficiencia=100-</m:t>
+        </m:r>
+        <m:d>
+          <m:dPr>
+            <m:ctrlPr>
+              <w:rPr>
+                <w:rFonts w:ascii="Cambria Math" w:hAnsi="Cambria Math" w:cs="Arial"/>
+                <w:i/>
+                <w:sz w:val="24"/>
+              </w:rPr>
+            </m:ctrlPr>
+          </m:dPr>
+          <m:e>
+            <m:r>
+              <w:rPr>
+                <w:rFonts w:ascii="Cambria Math" w:hAnsi="Cambria Math" w:cs="Arial"/>
+                <w:sz w:val="24"/>
+              </w:rPr>
+              <m:t xml:space="preserve"> </m:t>
+            </m:r>
+            <m:f>
+              <m:fPr>
+                <m:ctrlPr>
+                  <w:rPr>
+                    <w:rFonts w:ascii="Cambria Math" w:hAnsi="Cambria Math" w:cs="Arial"/>
+                    <w:i/>
+                    <w:sz w:val="24"/>
+                  </w:rPr>
+                </m:ctrlPr>
+              </m:fPr>
+              <m:num>
+                <m:r>
+                  <w:rPr>
+                    <w:rFonts w:ascii="Cambria Math" w:hAnsi="Cambria Math" w:cs="Arial"/>
+                    <w:sz w:val="24"/>
+                  </w:rPr>
+                  <m:t>1735</m:t>
+                </m:r>
+                <m:r>
+                  <w:rPr>
+                    <w:rFonts w:ascii="Cambria Math" w:hAnsi="Cambria Math" w:cs="Arial"/>
+                    <w:sz w:val="24"/>
+                  </w:rPr>
+                  <m:t>-</m:t>
+                </m:r>
+                <m:r>
+                  <w:rPr>
+                    <w:rFonts w:ascii="Cambria Math" w:hAnsi="Cambria Math" w:cs="Arial"/>
+                    <w:sz w:val="24"/>
+                  </w:rPr>
+                  <m:t>1478</m:t>
+                </m:r>
+              </m:num>
+              <m:den>
+                <m:r>
+                  <w:rPr>
+                    <w:rFonts w:ascii="Cambria Math" w:hAnsi="Cambria Math" w:cs="Arial"/>
+                    <w:sz w:val="24"/>
+                  </w:rPr>
+                  <m:t>1735</m:t>
+                </m:r>
+              </m:den>
+            </m:f>
+            <m:r>
+              <w:rPr>
+                <w:rFonts w:ascii="Cambria Math" w:hAnsi="Cambria Math" w:cs="Arial"/>
+                <w:sz w:val="24"/>
+              </w:rPr>
+              <m:t>×100</m:t>
+            </m:r>
+          </m:e>
+        </m:d>
+        <m:r>
+          <w:rPr>
+            <w:rFonts w:ascii="Cambria Math" w:hAnsi="Cambria Math" w:cs="Arial"/>
+            <w:sz w:val="24"/>
+          </w:rPr>
+          <m:t>=</m:t>
+        </m:r>
+        <m:r>
+          <w:rPr>
+            <w:rFonts w:ascii="Cambria Math" w:hAnsi="Cambria Math" w:cs="Arial"/>
+            <w:sz w:val="24"/>
+          </w:rPr>
+          <m:t>85.18</m:t>
+        </m:r>
+        <m:r>
+          <w:rPr>
+            <w:rFonts w:ascii="Cambria Math" w:hAnsi="Cambria Math" w:cs="Arial"/>
+            <w:sz w:val="24"/>
+          </w:rPr>
+          <m:t xml:space="preserve"> %  </m:t>
+        </m:r>
+      </m:oMath>
+      <w:r>
+        <w:rPr>
+          <w:rFonts w:ascii="Arial" w:hAnsi="Arial" w:cs="Arial"/>
+          <w:sz w:val="24"/>
+        </w:rPr>
+        <w:t xml:space="preserve"> </w:t>
+      </w:r>
+    </w:p>
+    <w:p>
+      <w:pPr>
+        <w:jc w:val="center"/>
+        <w:rPr>
+          <w:rFonts w:ascii="Arial" w:hAnsi="Arial" w:cs="Arial"/>
+          <w:sz w:val="24"/>
+        </w:rPr>
+      </w:pPr>
+      <w:r>
+        <w:rPr>
+          <w:rFonts w:ascii="Arial" w:hAnsi="Arial" w:cs="Arial"/>
+          <w:noProof/>
+          <w:sz w:val="24"/>
+          <w:lang w:eastAsia="es-MX"/>
+        </w:rPr>
+        <w:drawing>
+          <wp:inline distT="0" distB="0" distL="0" distR="0">
+            <wp:extent cx="4671710" cy="3046814"/>
+            <wp:effectExtent l="0" t="0" r="0" b="1270"/>
+            <wp:docPr id="19" name="Imagen 19"/>
+            <wp:cNvGraphicFramePr>
+              <a:graphicFrameLocks xmlns:a="http://schemas.openxmlformats.org/drawingml/2006/main" noChangeAspect="1"/>
+            </wp:cNvGraphicFramePr>
+            <a:graphic xmlns:a="http://schemas.openxmlformats.org/drawingml/2006/main">
+              <a:graphicData uri="http://schemas.openxmlformats.org/drawingml/2006/picture">
+                <pic:pic xmlns:pic="http://schemas.openxmlformats.org/drawingml/2006/picture">
+                  <pic:nvPicPr>
+                    <pic:cNvPr id="19" name="7C8380A.tmp"/>
+                    <pic:cNvPicPr/>
+                  </pic:nvPicPr>
+                  <pic:blipFill>
+                    <a:blip r:embed="rId23">
+                      <a:extLst>
+                        <a:ext uri="{28A0092B-C50C-407E-A947-70E740481C1C}">
+                          <a14:useLocalDpi xmlns:a14="http://schemas.microsoft.com/office/drawing/2010/main" val="0"/>
+                        </a:ext>
+                      </a:extLst>
+                    </a:blip>
+                    <a:stretch>
+                      <a:fillRect/>
+                    </a:stretch>
+                  </pic:blipFill>
+                  <pic:spPr>
+                    <a:xfrm>
+                      <a:off x="0" y="0"/>
+                      <a:ext cx="4681574" cy="3053247"/>
+                    </a:xfrm>
+                    <a:prstGeom prst="rect">
+                      <a:avLst/>
+                    </a:prstGeom>
+                  </pic:spPr>
+                </pic:pic>
+              </a:graphicData>
+            </a:graphic>
+          </wp:inline>
+        </w:drawing>
+      </w:r>
+    </w:p>
+    <w:p>
+      <w:pPr>
+        <w:rPr>
+          <w:rFonts w:ascii="Arial" w:hAnsi="Arial" w:cs="Arial"/>
+          <w:sz w:val="24"/>
+        </w:rPr>
+      </w:pPr>
+    </w:p>
+    <w:p>
+      <w:pPr>
+        <w:rPr>
+          <w:rFonts w:ascii="Arial" w:hAnsi="Arial" w:cs="Arial"/>
+          <w:sz w:val="24"/>
+        </w:rPr>
+      </w:pPr>
+      <w:r>
+        <w:rPr>
+          <w:rFonts w:ascii="Arial" w:hAnsi="Arial" w:cs="Arial"/>
+          <w:sz w:val="24"/>
+        </w:rPr>
+        <w:t>Caso7:</w:t>
+      </w:r>
+    </w:p>
+    <w:p>
+      <w:pPr>
+        <w:rPr>
+          <w:rFonts w:ascii="Arial" w:hAnsi="Arial" w:cs="Arial"/>
+          <w:sz w:val="24"/>
+        </w:rPr>
+      </w:pPr>
+      <m:oMath>
+        <m:r>
+          <w:rPr>
+            <w:rFonts w:ascii="Cambria Math" w:hAnsi="Cambria Math" w:cs="Arial"/>
+            <w:sz w:val="24"/>
+          </w:rPr>
+          <m:t>Eficiencia=100-</m:t>
+        </m:r>
+        <m:d>
+          <m:dPr>
+            <m:ctrlPr>
+              <w:rPr>
+                <w:rFonts w:ascii="Cambria Math" w:hAnsi="Cambria Math" w:cs="Arial"/>
+                <w:i/>
+                <w:sz w:val="24"/>
+              </w:rPr>
+            </m:ctrlPr>
+          </m:dPr>
+          <m:e>
+            <m:r>
+              <w:rPr>
+                <w:rFonts w:ascii="Cambria Math" w:hAnsi="Cambria Math" w:cs="Arial"/>
+                <w:sz w:val="24"/>
+              </w:rPr>
+              <m:t xml:space="preserve"> </m:t>
+            </m:r>
+            <m:f>
+              <m:fPr>
+                <m:ctrlPr>
+                  <w:rPr>
+                    <w:rFonts w:ascii="Cambria Math" w:hAnsi="Cambria Math" w:cs="Arial"/>
+                    <w:i/>
+                    <w:sz w:val="24"/>
+                  </w:rPr>
+                </m:ctrlPr>
+              </m:fPr>
+              <m:num>
+                <m:r>
+                  <w:rPr>
+                    <w:rFonts w:ascii="Cambria Math" w:hAnsi="Cambria Math" w:cs="Arial"/>
+                    <w:sz w:val="24"/>
+                  </w:rPr>
+                  <m:t>1458</m:t>
+                </m:r>
+                <m:r>
+                  <w:rPr>
+                    <w:rFonts w:ascii="Cambria Math" w:hAnsi="Cambria Math" w:cs="Arial"/>
+                    <w:sz w:val="24"/>
+                  </w:rPr>
+                  <m:t>-</m:t>
+                </m:r>
+                <m:r>
+                  <w:rPr>
+                    <w:rFonts w:ascii="Cambria Math" w:hAnsi="Cambria Math" w:cs="Arial"/>
+                    <w:sz w:val="24"/>
+                  </w:rPr>
+                  <m:t>1249</m:t>
+                </m:r>
+              </m:num>
+              <m:den>
+                <m:r>
+                  <w:rPr>
+                    <w:rFonts w:ascii="Cambria Math" w:hAnsi="Cambria Math" w:cs="Arial"/>
+                    <w:sz w:val="24"/>
+                  </w:rPr>
+                  <m:t>1458</m:t>
+                </m:r>
+              </m:den>
+            </m:f>
+            <m:r>
+              <w:rPr>
+                <w:rFonts w:ascii="Cambria Math" w:hAnsi="Cambria Math" w:cs="Arial"/>
+                <w:sz w:val="24"/>
+              </w:rPr>
+              <m:t>×100</m:t>
+            </m:r>
+          </m:e>
+        </m:d>
+        <m:r>
+          <w:rPr>
+            <w:rFonts w:ascii="Cambria Math" w:hAnsi="Cambria Math" w:cs="Arial"/>
+            <w:sz w:val="24"/>
+          </w:rPr>
+          <m:t>=</m:t>
+        </m:r>
+        <m:r>
+          <w:rPr>
+            <w:rFonts w:ascii="Cambria Math" w:hAnsi="Cambria Math" w:cs="Arial"/>
+            <w:sz w:val="24"/>
+          </w:rPr>
+          <m:t>85</m:t>
+        </m:r>
+        <m:r>
+          <w:rPr>
+            <w:rFonts w:ascii="Cambria Math" w:hAnsi="Cambria Math" w:cs="Arial"/>
+            <w:sz w:val="24"/>
+          </w:rPr>
+          <m:t>.6</m:t>
+        </m:r>
+        <m:r>
+          <w:rPr>
+            <w:rFonts w:ascii="Cambria Math" w:hAnsi="Cambria Math" w:cs="Arial"/>
+            <w:sz w:val="24"/>
+          </w:rPr>
+          <m:t>6</m:t>
+        </m:r>
+        <m:r>
+          <w:rPr>
+            <w:rFonts w:ascii="Cambria Math" w:hAnsi="Cambria Math" w:cs="Arial"/>
+            <w:sz w:val="24"/>
+          </w:rPr>
+          <m:t xml:space="preserve"> %  </m:t>
+        </m:r>
+      </m:oMath>
+      <w:r>
+        <w:rPr>
+          <w:rFonts w:ascii="Arial" w:hAnsi="Arial" w:cs="Arial"/>
+          <w:sz w:val="24"/>
+        </w:rPr>
+        <w:t xml:space="preserve"> </w:t>
+      </w:r>
+    </w:p>
+    <w:p>
+      <w:pPr>
+        <w:jc w:val="center"/>
+        <w:rPr>
+          <w:rFonts w:ascii="Arial" w:hAnsi="Arial" w:cs="Arial"/>
+          <w:sz w:val="24"/>
+        </w:rPr>
+      </w:pPr>
+      <w:r>
+        <w:rPr>
+          <w:rFonts w:ascii="Arial" w:hAnsi="Arial" w:cs="Arial"/>
+          <w:noProof/>
+          <w:sz w:val="24"/>
+          <w:lang w:eastAsia="es-MX"/>
+        </w:rPr>
+        <w:drawing>
+          <wp:inline distT="0" distB="0" distL="0" distR="0">
+            <wp:extent cx="4903775" cy="3198163"/>
+            <wp:effectExtent l="0" t="0" r="0" b="2540"/>
+            <wp:docPr id="20" name="Imagen 20"/>
+            <wp:cNvGraphicFramePr>
+              <a:graphicFrameLocks xmlns:a="http://schemas.openxmlformats.org/drawingml/2006/main" noChangeAspect="1"/>
+            </wp:cNvGraphicFramePr>
+            <a:graphic xmlns:a="http://schemas.openxmlformats.org/drawingml/2006/main">
+              <a:graphicData uri="http://schemas.openxmlformats.org/drawingml/2006/picture">
+                <pic:pic xmlns:pic="http://schemas.openxmlformats.org/drawingml/2006/picture">
+                  <pic:nvPicPr>
+                    <pic:cNvPr id="20" name="7C89221.tmp"/>
+                    <pic:cNvPicPr/>
+                  </pic:nvPicPr>
+                  <pic:blipFill>
+                    <a:blip r:embed="rId24">
+                      <a:extLst>
+                        <a:ext uri="{28A0092B-C50C-407E-A947-70E740481C1C}">
+                          <a14:useLocalDpi xmlns:a14="http://schemas.microsoft.com/office/drawing/2010/main" val="0"/>
+                        </a:ext>
+                      </a:extLst>
+                    </a:blip>
+                    <a:stretch>
+                      <a:fillRect/>
+                    </a:stretch>
+                  </pic:blipFill>
+                  <pic:spPr>
+                    <a:xfrm>
+                      <a:off x="0" y="0"/>
+                      <a:ext cx="4929459" cy="3214914"/>
+                    </a:xfrm>
+                    <a:prstGeom prst="rect">
+                      <a:avLst/>
+                    </a:prstGeom>
+                  </pic:spPr>
+                </pic:pic>
+              </a:graphicData>
+            </a:graphic>
+          </wp:inline>
+        </w:drawing>
+      </w:r>
+    </w:p>
+    <w:p>
+      <w:pPr>
+        <w:rPr>
+          <w:rFonts w:ascii="Arial" w:hAnsi="Arial" w:cs="Arial"/>
+          <w:sz w:val="24"/>
+        </w:rPr>
+      </w:pPr>
+      <w:r>
+        <w:rPr>
+          <w:rFonts w:ascii="Arial" w:hAnsi="Arial" w:cs="Arial"/>
+          <w:sz w:val="24"/>
+        </w:rPr>
+        <w:lastRenderedPageBreak/>
+        <w:t>Caso8:</w:t>
+      </w:r>
+    </w:p>
+    <w:p>
+      <w:pPr>
+        <w:rPr>
+          <w:rFonts w:ascii="Arial" w:hAnsi="Arial" w:cs="Arial"/>
+          <w:sz w:val="24"/>
+        </w:rPr>
+      </w:pPr>
+      <m:oMath>
+        <m:r>
+          <w:rPr>
+            <w:rFonts w:ascii="Cambria Math" w:hAnsi="Cambria Math" w:cs="Arial"/>
+            <w:sz w:val="24"/>
+          </w:rPr>
+          <m:t>Eficiencia=100-</m:t>
+        </m:r>
+        <m:d>
+          <m:dPr>
+            <m:ctrlPr>
+              <w:rPr>
+                <w:rFonts w:ascii="Cambria Math" w:hAnsi="Cambria Math" w:cs="Arial"/>
+                <w:i/>
+                <w:sz w:val="24"/>
+              </w:rPr>
+            </m:ctrlPr>
+          </m:dPr>
+          <m:e>
+            <m:r>
+              <w:rPr>
+                <w:rFonts w:ascii="Cambria Math" w:hAnsi="Cambria Math" w:cs="Arial"/>
+                <w:sz w:val="24"/>
+              </w:rPr>
+              <m:t xml:space="preserve"> </m:t>
+            </m:r>
+            <m:f>
+              <m:fPr>
+                <m:ctrlPr>
+                  <w:rPr>
+                    <w:rFonts w:ascii="Cambria Math" w:hAnsi="Cambria Math" w:cs="Arial"/>
+                    <w:i/>
+                    <w:sz w:val="24"/>
+                  </w:rPr>
+                </m:ctrlPr>
+              </m:fPr>
+              <m:num>
+                <m:r>
+                  <w:rPr>
+                    <w:rFonts w:ascii="Cambria Math" w:hAnsi="Cambria Math" w:cs="Arial"/>
+                    <w:sz w:val="24"/>
+                  </w:rPr>
+                  <m:t>14</m:t>
+                </m:r>
+                <m:r>
+                  <w:rPr>
+                    <w:rFonts w:ascii="Cambria Math" w:hAnsi="Cambria Math" w:cs="Arial"/>
+                    <w:sz w:val="24"/>
+                  </w:rPr>
+                  <m:t>,</m:t>
+                </m:r>
+                <m:r>
+                  <w:rPr>
+                    <w:rFonts w:ascii="Cambria Math" w:hAnsi="Cambria Math" w:cs="Arial"/>
+                    <w:sz w:val="24"/>
+                  </w:rPr>
+                  <m:t>395</m:t>
+                </m:r>
+                <m:r>
+                  <w:rPr>
+                    <w:rFonts w:ascii="Cambria Math" w:hAnsi="Cambria Math" w:cs="Arial"/>
+                    <w:sz w:val="24"/>
+                  </w:rPr>
+                  <m:t>,</m:t>
+                </m:r>
+                <m:r>
+                  <w:rPr>
+                    <w:rFonts w:ascii="Cambria Math" w:hAnsi="Cambria Math" w:cs="Arial"/>
+                    <w:sz w:val="24"/>
+                  </w:rPr>
+                  <m:t>640</m:t>
+                </m:r>
+                <m:r>
+                  <w:rPr>
+                    <w:rFonts w:ascii="Cambria Math" w:hAnsi="Cambria Math" w:cs="Arial"/>
+                    <w:sz w:val="24"/>
+                  </w:rPr>
+                  <m:t>-</m:t>
+                </m:r>
+                <m:r>
+                  <w:rPr>
+                    <w:rFonts w:ascii="Cambria Math" w:hAnsi="Cambria Math" w:cs="Arial"/>
+                    <w:sz w:val="24"/>
+                  </w:rPr>
+                  <m:t>11,717,356</m:t>
+                </m:r>
+              </m:num>
+              <m:den>
+                <m:r>
+                  <w:rPr>
+                    <w:rFonts w:ascii="Cambria Math" w:hAnsi="Cambria Math" w:cs="Arial"/>
+                    <w:sz w:val="24"/>
+                  </w:rPr>
+                  <m:t>14,395,640</m:t>
+                </m:r>
+              </m:den>
+            </m:f>
+            <m:r>
+              <w:rPr>
+                <w:rFonts w:ascii="Cambria Math" w:hAnsi="Cambria Math" w:cs="Arial"/>
+                <w:sz w:val="24"/>
+              </w:rPr>
+              <m:t>×100</m:t>
+            </m:r>
+          </m:e>
+        </m:d>
+        <m:r>
+          <w:rPr>
+            <w:rFonts w:ascii="Cambria Math" w:hAnsi="Cambria Math" w:cs="Arial"/>
+            <w:sz w:val="24"/>
+          </w:rPr>
+          <m:t>=</m:t>
+        </m:r>
+        <m:r>
+          <w:rPr>
+            <w:rFonts w:ascii="Cambria Math" w:hAnsi="Cambria Math" w:cs="Arial"/>
+            <w:sz w:val="24"/>
+          </w:rPr>
+          <m:t>81.39</m:t>
+        </m:r>
+        <m:r>
+          <w:rPr>
+            <w:rFonts w:ascii="Cambria Math" w:hAnsi="Cambria Math" w:cs="Arial"/>
+            <w:sz w:val="24"/>
+          </w:rPr>
+          <m:t xml:space="preserve"> %  </m:t>
+        </m:r>
+      </m:oMath>
+      <w:r>
+        <w:rPr>
+          <w:rFonts w:ascii="Arial" w:hAnsi="Arial" w:cs="Arial"/>
+          <w:sz w:val="24"/>
+        </w:rPr>
+        <w:t xml:space="preserve"> </w:t>
+      </w:r>
+    </w:p>
+    <w:p>
+      <w:pPr>
+        <w:pStyle w:val="paragraph"/>
+        <w:spacing w:before="0" w:beforeAutospacing="0" w:after="0" w:afterAutospacing="0"/>
+        <w:jc w:val="both"/>
+        <w:textAlignment w:val="baseline"/>
+        <w:rPr>
+          <w:rFonts w:ascii="Arial" w:hAnsi="Arial" w:cs="Arial"/>
+        </w:rPr>
+      </w:pPr>
+    </w:p>
+    <w:p>
+      <w:pPr>
+        <w:pStyle w:val="paragraph"/>
+        <w:spacing w:before="0" w:beforeAutospacing="0" w:after="0" w:afterAutospacing="0"/>
+        <w:jc w:val="center"/>
+        <w:textAlignment w:val="baseline"/>
+        <w:rPr>
+          <w:rFonts w:ascii="Arial" w:hAnsi="Arial" w:cs="Arial"/>
+        </w:rPr>
+      </w:pPr>
+      <w:r>
+        <w:rPr>
+          <w:rFonts w:ascii="Arial" w:hAnsi="Arial" w:cs="Arial"/>
+          <w:noProof/>
+        </w:rPr>
+        <w:drawing>
+          <wp:inline distT="0" distB="0" distL="0" distR="0">
+            <wp:extent cx="4820309" cy="3143726"/>
+            <wp:effectExtent l="0" t="0" r="0" b="0"/>
+            <wp:docPr id="21" name="Imagen 21"/>
+            <wp:cNvGraphicFramePr>
+              <a:graphicFrameLocks xmlns:a="http://schemas.openxmlformats.org/drawingml/2006/main" noChangeAspect="1"/>
+            </wp:cNvGraphicFramePr>
+            <a:graphic xmlns:a="http://schemas.openxmlformats.org/drawingml/2006/main">
+              <a:graphicData uri="http://schemas.openxmlformats.org/drawingml/2006/picture">
+                <pic:pic xmlns:pic="http://schemas.openxmlformats.org/drawingml/2006/picture">
+                  <pic:nvPicPr>
+                    <pic:cNvPr id="21" name="7C83468.tmp"/>
+                    <pic:cNvPicPr/>
+                  </pic:nvPicPr>
+                  <pic:blipFill>
+                    <a:blip r:embed="rId25">
+                      <a:extLst>
+                        <a:ext uri="{28A0092B-C50C-407E-A947-70E740481C1C}">
+                          <a14:useLocalDpi xmlns:a14="http://schemas.microsoft.com/office/drawing/2010/main" val="0"/>
+                        </a:ext>
+                      </a:extLst>
+                    </a:blip>
+                    <a:stretch>
+                      <a:fillRect/>
+                    </a:stretch>
+                  </pic:blipFill>
+                  <pic:spPr>
+                    <a:xfrm>
+                      <a:off x="0" y="0"/>
+                      <a:ext cx="4851856" cy="3164300"/>
+                    </a:xfrm>
+                    <a:prstGeom prst="rect">
+                      <a:avLst/>
+                    </a:prstGeom>
+                  </pic:spPr>
+                </pic:pic>
+              </a:graphicData>
+            </a:graphic>
+          </wp:inline>
+        </w:drawing>
+      </w:r>
+    </w:p>
+    <w:p>
+      <w:pPr>
+        <w:rPr>
+          <w:rFonts w:ascii="Arial" w:hAnsi="Arial" w:cs="Arial"/>
+          <w:sz w:val="24"/>
+          <w:szCs w:val="24"/>
+        </w:rPr>
+      </w:pPr>
+    </w:p>
+    <w:p>
+      <w:pPr>
         <w:rPr>
           <w:rFonts w:ascii="Arial" w:hAnsi="Arial" w:cs="Arial"/>
           <w:b/>
           <w:sz w:val="24"/>
+          <w:szCs w:val="24"/>
         </w:rPr>
       </w:pPr>
       <w:r>
@@ -2662,8 +4044,77 @@
           <w:rFonts w:ascii="Arial" w:hAnsi="Arial" w:cs="Arial"/>
           <w:b/>
           <w:sz w:val="24"/>
-        </w:rPr>
-        <w:t>CONCLUSIONES</w:t>
+          <w:szCs w:val="24"/>
+        </w:rPr>
+        <w:t>CARACTERISTICAS DEL SISTEMA</w:t>
+      </w:r>
+    </w:p>
+    <w:p>
+      <w:pPr>
+        <w:rPr>
+          <w:rFonts w:ascii="Arial" w:hAnsi="Arial" w:cs="Arial"/>
+          <w:sz w:val="24"/>
+          <w:szCs w:val="24"/>
+        </w:rPr>
+      </w:pPr>
+      <w:r>
+        <w:rPr>
+          <w:rFonts w:ascii="Arial" w:hAnsi="Arial" w:cs="Arial"/>
+          <w:sz w:val="24"/>
+          <w:szCs w:val="24"/>
+        </w:rPr>
+        <w:t>Procesador: Intel® Core i5-4590 CPU @ 3.30 GHz</w:t>
+      </w:r>
+    </w:p>
+    <w:p>
+      <w:pPr>
+        <w:rPr>
+          <w:rFonts w:ascii="Arial" w:hAnsi="Arial" w:cs="Arial"/>
+          <w:sz w:val="24"/>
+          <w:szCs w:val="24"/>
+        </w:rPr>
+      </w:pPr>
+      <w:r>
+        <w:rPr>
+          <w:rFonts w:ascii="Arial" w:hAnsi="Arial" w:cs="Arial"/>
+          <w:sz w:val="24"/>
+          <w:szCs w:val="24"/>
+        </w:rPr>
+        <w:t>Memoria Instalada (RAM): 8.00 GB (7.88 GB utilizable)</w:t>
+      </w:r>
+    </w:p>
+    <w:p>
+      <w:pPr>
+        <w:rPr>
+          <w:rFonts w:ascii="Arial" w:hAnsi="Arial" w:cs="Arial"/>
+          <w:sz w:val="24"/>
+          <w:szCs w:val="24"/>
+        </w:rPr>
+      </w:pPr>
+      <w:r>
+        <w:rPr>
+          <w:rFonts w:ascii="Arial" w:hAnsi="Arial" w:cs="Arial"/>
+          <w:sz w:val="24"/>
+          <w:szCs w:val="24"/>
+        </w:rPr>
+        <w:t>Sistema Operativo: Windows 10 Pro</w:t>
+      </w:r>
+    </w:p>
+    <w:p>
+      <w:pPr>
+        <w:rPr>
+          <w:rFonts w:ascii="Arial" w:hAnsi="Arial" w:cs="Arial"/>
+          <w:sz w:val="24"/>
+          <w:szCs w:val="24"/>
+        </w:rPr>
+      </w:pPr>
+      <w:r>
+        <w:rPr>
+          <w:rFonts w:ascii="Arial" w:hAnsi="Arial" w:cs="Arial"/>
+          <w:sz w:val="24"/>
+          <w:szCs w:val="24"/>
+        </w:rPr>
+        <w:t>Tipo de sistema: Sistema operativo de 64 bits, procesador x64</w:t>
       </w:r>
     </w:p>
     <w:p>
@@ -2671,37 +4122,116 @@
         <w:jc w:val="both"/>
         <w:rPr>
           <w:rFonts w:ascii="Arial" w:hAnsi="Arial" w:cs="Arial"/>
-          <w:sz w:val="24"/>
-        </w:rPr>
-      </w:pPr>
-      <w:r>
-        <w:rPr>
-          <w:rFonts w:ascii="Arial" w:hAnsi="Arial" w:cs="Arial"/>
+          <w:b/>
+          <w:sz w:val="24"/>
+        </w:rPr>
+      </w:pPr>
+    </w:p>
+    <w:p>
+      <w:pPr>
+        <w:jc w:val="both"/>
+        <w:rPr>
+          <w:rFonts w:ascii="Arial" w:hAnsi="Arial" w:cs="Arial"/>
+          <w:b/>
+          <w:sz w:val="24"/>
+        </w:rPr>
+      </w:pPr>
+    </w:p>
+    <w:p>
+      <w:pPr>
+        <w:jc w:val="both"/>
+        <w:rPr>
+          <w:rFonts w:ascii="Arial" w:hAnsi="Arial" w:cs="Arial"/>
+          <w:b/>
+          <w:sz w:val="24"/>
+        </w:rPr>
+      </w:pPr>
+    </w:p>
+    <w:p>
+      <w:pPr>
+        <w:jc w:val="both"/>
+        <w:rPr>
+          <w:rFonts w:ascii="Arial" w:hAnsi="Arial" w:cs="Arial"/>
+          <w:b/>
+          <w:sz w:val="24"/>
+        </w:rPr>
+      </w:pPr>
+    </w:p>
+    <w:p>
+      <w:pPr>
+        <w:jc w:val="both"/>
+        <w:rPr>
+          <w:rFonts w:ascii="Arial" w:hAnsi="Arial" w:cs="Arial"/>
+          <w:b/>
+          <w:sz w:val="24"/>
+        </w:rPr>
+      </w:pPr>
+    </w:p>
+    <w:p>
+      <w:pPr>
+        <w:jc w:val="both"/>
+        <w:rPr>
+          <w:rFonts w:ascii="Arial" w:hAnsi="Arial" w:cs="Arial"/>
+          <w:b/>
+          <w:sz w:val="24"/>
+        </w:rPr>
+      </w:pPr>
+    </w:p>
+    <w:p>
+      <w:pPr>
+        <w:jc w:val="both"/>
+        <w:rPr>
+          <w:rFonts w:ascii="Arial" w:hAnsi="Arial" w:cs="Arial"/>
+          <w:b/>
+          <w:sz w:val="24"/>
+        </w:rPr>
+      </w:pPr>
+    </w:p>
+    <w:p>
+      <w:pPr>
+        <w:jc w:val="both"/>
+        <w:rPr>
+          <w:rFonts w:ascii="Arial" w:hAnsi="Arial" w:cs="Arial"/>
+          <w:b/>
+          <w:sz w:val="24"/>
+        </w:rPr>
+      </w:pPr>
+    </w:p>
+    <w:p>
+      <w:pPr>
+        <w:jc w:val="both"/>
+        <w:rPr>
+          <w:rFonts w:ascii="Arial" w:hAnsi="Arial" w:cs="Arial"/>
+          <w:b/>
+          <w:sz w:val="24"/>
+        </w:rPr>
+      </w:pPr>
+    </w:p>
+    <w:p>
+      <w:pPr>
+        <w:jc w:val="both"/>
+        <w:rPr>
+          <w:rFonts w:ascii="Arial" w:hAnsi="Arial" w:cs="Arial"/>
+          <w:b/>
+          <w:sz w:val="24"/>
+        </w:rPr>
+      </w:pPr>
+      <w:r>
+        <w:rPr>
+          <w:rFonts w:ascii="Arial" w:hAnsi="Arial" w:cs="Arial"/>
+          <w:b/>
           <w:sz w:val="24"/>
         </w:rPr>
         <w:lastRenderedPageBreak/>
-        <w:t xml:space="preserve">Codificar este algoritmo fue un reto, el manejo de variables y controladores fue </w:t>
-      </w:r>
-      <w:r>
-        <w:rPr>
-          <w:rFonts w:ascii="Arial" w:hAnsi="Arial" w:cs="Arial"/>
-          <w:sz w:val="24"/>
-        </w:rPr>
-        <w:t>más</w:t>
-      </w:r>
-      <w:r>
-        <w:rPr>
-          <w:rFonts w:ascii="Arial" w:hAnsi="Arial" w:cs="Arial"/>
-          <w:sz w:val="24"/>
-        </w:rPr>
-        <w:t xml:space="preserve"> difícil que en la primera tarea</w:t>
-      </w:r>
-      <w:r>
-        <w:rPr>
-          <w:rFonts w:ascii="Arial" w:hAnsi="Arial" w:cs="Arial"/>
-          <w:sz w:val="24"/>
-        </w:rPr>
-        <w:t>, cuando logré por fin terminarlo me dio un buen tiempo con respecto al promedio, sin embargo, al realizar las pruebas de escritorio me di cuenta que no estaba tomando en cuenta el número de tareas máximas que puede realizar un individuo en específico, algunos individuos excedían el número de tareas que podían realizar, cuando corregí eso el tiempo aumentó. Recomiendo realizar pruebas de escritorio con ejercicios similares para corroborar que el algoritmo funciona como se supone que debe funcionar.</w:t>
+        <w:t>CO</w:t>
+      </w:r>
+      <w:r>
+        <w:rPr>
+          <w:rFonts w:ascii="Arial" w:hAnsi="Arial" w:cs="Arial"/>
+          <w:b/>
+          <w:sz w:val="24"/>
+        </w:rPr>
+        <w:t>NCLUSIONES</w:t>
       </w:r>
     </w:p>
     <w:p>
@@ -2709,10 +4239,28 @@
         <w:jc w:val="both"/>
         <w:rPr>
           <w:rFonts w:ascii="Arial" w:hAnsi="Arial" w:cs="Arial"/>
+          <w:sz w:val="24"/>
+        </w:rPr>
+      </w:pPr>
+      <w:r>
+        <w:rPr>
+          <w:rFonts w:ascii="Arial" w:hAnsi="Arial" w:cs="Arial"/>
+          <w:sz w:val="24"/>
+        </w:rPr>
+        <w:t>Este algoritmo fue mucho más sencillo de codificar que los realizados anteriormente, no se presentó ninguna dificultad.</w:t>
+      </w:r>
+    </w:p>
+    <w:p>
+      <w:pPr>
+        <w:jc w:val="both"/>
+        <w:rPr>
+          <w:rFonts w:ascii="Arial" w:hAnsi="Arial" w:cs="Arial"/>
           <w:b/>
           <w:sz w:val="24"/>
         </w:rPr>
       </w:pPr>
+      <w:bookmarkStart w:id="0" w:name="_GoBack"/>
+      <w:bookmarkEnd w:id="0"/>
     </w:p>
     <w:p>
       <w:pPr>
@@ -2774,7 +4322,7 @@
 </file>
 
 <file path=word/numbering.xml><?xml version="1.0" encoding="utf-8"?>
-<w:numbering xmlns:wpc="http://schemas.microsoft.com/office/word/2010/wordprocessingCanvas" xmlns:cx="http://schemas.microsoft.com/office/drawing/2014/chartex" xmlns:cx1="http://schemas.microsoft.com/office/drawing/2015/9/8/chartex" xmlns:cx2="http://schemas.microsoft.com/office/drawing/2015/10/21/chartex" xmlns:cx3="http://schemas.microsoft.com/office/drawing/2016/5/9/chartex" xmlns:cx4="http://schemas.microsoft.com/office/drawing/2016/5/10/chartex" xmlns:cx5="http://schemas.microsoft.com/office/drawing/2016/5/11/chartex" xmlns:mc="http://schemas.openxmlformats.org/markup-compatibility/2006" xmlns:o="urn:schemas-microsoft-com:office:office" xmlns:r="http://schemas.openxmlformats.org/officeDocument/2006/relationships" xmlns:m="http://schemas.openxmlformats.org/officeDocument/2006/math" xmlns:v="urn:schemas-microsoft-com:vml" xmlns:wp14="http://schemas.microsoft.com/office/word/2010/wordprocessingDrawing" xmlns:wp="http://schemas.openxmlformats.org/drawingml/2006/wordprocessingDrawing" xmlns:w10="urn:schemas-microsoft-com:office:word" xmlns:w="http://schemas.openxmlformats.org/wordprocessingml/2006/main" xmlns:w14="http://schemas.microsoft.com/office/word/2010/wordml" xmlns:w15="http://schemas.microsoft.com/office/word/2012/wordml" xmlns:w16se="http://schemas.microsoft.com/office/word/2015/wordml/symex" xmlns:wpg="http://schemas.microsoft.com/office/word/2010/wordprocessingGroup" xmlns:wpi="http://schemas.microsoft.com/office/word/2010/wordprocessingInk" xmlns:wne="http://schemas.microsoft.com/office/word/2006/wordml" xmlns:wps="http://schemas.microsoft.com/office/word/2010/wordprocessingShape" mc:Ignorable="w14 w15 w16se wp14">
+<w:numbering xmlns:wpc="http://schemas.microsoft.com/office/word/2010/wordprocessingCanvas" xmlns:cx="http://schemas.microsoft.com/office/drawing/2014/chartex" xmlns:cx1="http://schemas.microsoft.com/office/drawing/2015/9/8/chartex" xmlns:cx2="http://schemas.microsoft.com/office/drawing/2015/10/21/chartex" xmlns:mc="http://schemas.openxmlformats.org/markup-compatibility/2006" xmlns:o="urn:schemas-microsoft-com:office:office" xmlns:r="http://schemas.openxmlformats.org/officeDocument/2006/relationships" xmlns:m="http://schemas.openxmlformats.org/officeDocument/2006/math" xmlns:v="urn:schemas-microsoft-com:vml" xmlns:wp14="http://schemas.microsoft.com/office/word/2010/wordprocessingDrawing" xmlns:wp="http://schemas.openxmlformats.org/drawingml/2006/wordprocessingDrawing" xmlns:w10="urn:schemas-microsoft-com:office:word" xmlns:w="http://schemas.openxmlformats.org/wordprocessingml/2006/main" xmlns:w14="http://schemas.microsoft.com/office/word/2010/wordml" xmlns:w15="http://schemas.microsoft.com/office/word/2012/wordml" xmlns:w16se="http://schemas.microsoft.com/office/word/2015/wordml/symex" xmlns:wpg="http://schemas.microsoft.com/office/word/2010/wordprocessingGroup" xmlns:wpi="http://schemas.microsoft.com/office/word/2010/wordprocessingInk" xmlns:wne="http://schemas.microsoft.com/office/word/2006/wordml" xmlns:wps="http://schemas.microsoft.com/office/word/2010/wordprocessingShape" mc:Ignorable="w14 w15 w16se wp14">
   <w:abstractNum w:abstractNumId="0" w15:restartNumberingAfterBreak="0">
     <w:nsid w:val="0FAB4BD9"/>
     <w:multiLevelType w:val="hybridMultilevel"/>
@@ -3003,7 +4551,7 @@
       </w:pPr>
     </w:pPrDefault>
   </w:docDefaults>
-  <w:latentStyles w:defLockedState="0" w:defUIPriority="99" w:defSemiHidden="0" w:defUnhideWhenUsed="0" w:defQFormat="0" w:count="374">
+  <w:latentStyles w:defLockedState="0" w:defUIPriority="99" w:defSemiHidden="0" w:defUnhideWhenUsed="0" w:defQFormat="0" w:count="372">
     <w:lsdException w:name="Normal" w:uiPriority="0" w:qFormat="1"/>
     <w:lsdException w:name="heading 1" w:uiPriority="9" w:qFormat="1"/>
     <w:lsdException w:name="heading 2" w:semiHidden="1" w:uiPriority="9" w:unhideWhenUsed="1" w:qFormat="1"/>
@@ -3109,6 +4657,7 @@
     <w:lsdException w:name="HTML Sample" w:semiHidden="1" w:unhideWhenUsed="1"/>
     <w:lsdException w:name="HTML Typewriter" w:semiHidden="1" w:unhideWhenUsed="1"/>
     <w:lsdException w:name="HTML Variable" w:semiHidden="1" w:unhideWhenUsed="1"/>
+    <w:lsdException w:name="Normal Table" w:semiHidden="1" w:unhideWhenUsed="1"/>
     <w:lsdException w:name="annotation subject" w:semiHidden="1" w:unhideWhenUsed="1"/>
     <w:lsdException w:name="No List" w:semiHidden="1" w:unhideWhenUsed="1"/>
     <w:lsdException w:name="Outline List 1" w:semiHidden="1" w:unhideWhenUsed="1"/>
@@ -3154,9 +4703,11 @@
     <w:lsdException w:name="Table Subtle 1" w:semiHidden="1" w:unhideWhenUsed="1"/>
     <w:lsdException w:name="Table Subtle 2" w:semiHidden="1" w:unhideWhenUsed="1"/>
     <w:lsdException w:name="Table Web 1" w:semiHidden="1" w:unhideWhenUsed="1"/>
+    <w:lsdException w:name="Table Web 2" w:semiHidden="1" w:unhideWhenUsed="1"/>
     <w:lsdException w:name="Table Web 3" w:semiHidden="1" w:unhideWhenUsed="1"/>
     <w:lsdException w:name="Balloon Text" w:semiHidden="1" w:unhideWhenUsed="1"/>
     <w:lsdException w:name="Table Grid" w:uiPriority="39"/>
+    <w:lsdException w:name="Table Theme" w:semiHidden="1" w:unhideWhenUsed="1"/>
     <w:lsdException w:name="Placeholder Text" w:semiHidden="1"/>
     <w:lsdException w:name="No Spacing" w:uiPriority="1" w:qFormat="1"/>
     <w:lsdException w:name="Light Shading" w:uiPriority="60"/>
@@ -3373,8 +4924,6 @@
     <w:lsdException w:name="List Table 6 Colorful Accent 6" w:uiPriority="51"/>
     <w:lsdException w:name="List Table 7 Colorful Accent 6" w:uiPriority="52"/>
     <w:lsdException w:name="Mention" w:semiHidden="1" w:unhideWhenUsed="1"/>
-    <w:lsdException w:name="Smart Hyperlink" w:semiHidden="1" w:unhideWhenUsed="1"/>
-    <w:lsdException w:name="Hashtag" w:semiHidden="1" w:unhideWhenUsed="1"/>
   </w:latentStyles>
   <w:style w:type="paragraph" w:default="1" w:styleId="Normal">
     <w:name w:val="Normal"/>
@@ -3529,6 +5078,16 @@
       <w:ind w:left="720"/>
       <w:contextualSpacing/>
     </w:pPr>
+  </w:style>
+  <w:style w:type="character" w:styleId="Textodelmarcadordeposicin">
+    <w:name w:val="Placeholder Text"/>
+    <w:basedOn w:val="Fuentedeprrafopredeter"/>
+    <w:uiPriority w:val="99"/>
+    <w:semiHidden/>
+    <w:rsid w:val="004D079F"/>
+    <w:rPr>
+      <w:color w:val="808080"/>
+    </w:rPr>
   </w:style>
 </w:styles>
 </file>

</xml_diff>

<commit_message>
Reporte de Mochila corregido
</commit_message>
<xml_diff>
--- a/Mochila/Tarea 4 - Mochila.docx
+++ b/Mochila/Tarea 4 - Mochila.docx
@@ -2451,21 +2451,7 @@
             <w:rFonts w:ascii="Cambria Math" w:hAnsi="Cambria Math" w:cs="Arial"/>
             <w:sz w:val="24"/>
           </w:rPr>
-          <m:t>Eficiencia</m:t>
-        </m:r>
-        <m:r>
-          <w:rPr>
-            <w:rFonts w:ascii="Cambria Math" w:hAnsi="Cambria Math" w:cs="Arial"/>
-            <w:sz w:val="24"/>
-          </w:rPr>
-          <m:t>=</m:t>
-        </m:r>
-        <m:r>
-          <w:rPr>
-            <w:rFonts w:ascii="Cambria Math" w:hAnsi="Cambria Math" w:cs="Arial"/>
-            <w:sz w:val="24"/>
-          </w:rPr>
-          <m:t>100-</m:t>
+          <m:t>Eficiencia=100-</m:t>
         </m:r>
         <m:d>
           <m:dPr>
@@ -2528,14 +2514,7 @@
             <w:rFonts w:ascii="Cambria Math" w:hAnsi="Cambria Math" w:cs="Arial"/>
             <w:sz w:val="24"/>
           </w:rPr>
-          <m:t xml:space="preserve">=89.6 % </m:t>
-        </m:r>
-        <m:r>
-          <w:rPr>
-            <w:rFonts w:ascii="Cambria Math" w:hAnsi="Cambria Math" w:cs="Arial"/>
-            <w:sz w:val="24"/>
-          </w:rPr>
-          <m:t xml:space="preserve"> </m:t>
+          <m:t xml:space="preserve">=89.6 %  </m:t>
         </m:r>
       </m:oMath>
       <w:r>
@@ -2678,21 +2657,7 @@
                     <w:rFonts w:ascii="Cambria Math" w:hAnsi="Cambria Math" w:cs="Arial"/>
                     <w:sz w:val="24"/>
                   </w:rPr>
-                  <m:t>51</m:t>
-                </m:r>
-                <m:r>
-                  <w:rPr>
-                    <w:rFonts w:ascii="Cambria Math" w:hAnsi="Cambria Math" w:cs="Arial"/>
-                    <w:sz w:val="24"/>
-                  </w:rPr>
-                  <m:t>-</m:t>
-                </m:r>
-                <m:r>
-                  <w:rPr>
-                    <w:rFonts w:ascii="Cambria Math" w:hAnsi="Cambria Math" w:cs="Arial"/>
-                    <w:sz w:val="24"/>
-                  </w:rPr>
-                  <m:t>44</m:t>
+                  <m:t>51-44</m:t>
                 </m:r>
               </m:num>
               <m:den>
@@ -2719,21 +2684,7 @@
             <w:rFonts w:ascii="Cambria Math" w:hAnsi="Cambria Math" w:cs="Arial"/>
             <w:sz w:val="24"/>
           </w:rPr>
-          <m:t>=</m:t>
-        </m:r>
-        <m:r>
-          <w:rPr>
-            <w:rFonts w:ascii="Cambria Math" w:hAnsi="Cambria Math" w:cs="Arial"/>
-            <w:sz w:val="24"/>
-          </w:rPr>
-          <m:t>86.27</m:t>
-        </m:r>
-        <m:r>
-          <w:rPr>
-            <w:rFonts w:ascii="Cambria Math" w:hAnsi="Cambria Math" w:cs="Arial"/>
-            <w:sz w:val="24"/>
-          </w:rPr>
-          <m:t xml:space="preserve">%  </m:t>
+          <m:t xml:space="preserve">=86.27%  </m:t>
         </m:r>
       </m:oMath>
       <w:r>
@@ -2866,21 +2817,7 @@
                     <w:rFonts w:ascii="Cambria Math" w:hAnsi="Cambria Math" w:cs="Arial"/>
                     <w:sz w:val="24"/>
                   </w:rPr>
-                  <m:t>150</m:t>
-                </m:r>
-                <m:r>
-                  <w:rPr>
-                    <w:rFonts w:ascii="Cambria Math" w:hAnsi="Cambria Math" w:cs="Arial"/>
-                    <w:sz w:val="24"/>
-                  </w:rPr>
-                  <m:t>-</m:t>
-                </m:r>
-                <m:r>
-                  <w:rPr>
-                    <w:rFonts w:ascii="Cambria Math" w:hAnsi="Cambria Math" w:cs="Arial"/>
-                    <w:sz w:val="24"/>
-                  </w:rPr>
-                  <m:t>105</m:t>
+                  <m:t>150-105</m:t>
                 </m:r>
               </m:num>
               <m:den>
@@ -2907,21 +2844,7 @@
             <w:rFonts w:ascii="Cambria Math" w:hAnsi="Cambria Math" w:cs="Arial"/>
             <w:sz w:val="24"/>
           </w:rPr>
-          <m:t>=</m:t>
-        </m:r>
-        <m:r>
-          <w:rPr>
-            <w:rFonts w:ascii="Cambria Math" w:hAnsi="Cambria Math" w:cs="Arial"/>
-            <w:sz w:val="24"/>
-          </w:rPr>
-          <m:t>70</m:t>
-        </m:r>
-        <m:r>
-          <w:rPr>
-            <w:rFonts w:ascii="Cambria Math" w:hAnsi="Cambria Math" w:cs="Arial"/>
-            <w:sz w:val="24"/>
-          </w:rPr>
-          <m:t xml:space="preserve"> %  </m:t>
+          <m:t xml:space="preserve">=70 %  </m:t>
         </m:r>
       </m:oMath>
       <w:r>
@@ -3073,21 +2996,7 @@
                     <w:rFonts w:ascii="Cambria Math" w:hAnsi="Cambria Math" w:cs="Arial"/>
                     <w:sz w:val="24"/>
                   </w:rPr>
-                  <m:t>107</m:t>
-                </m:r>
-                <m:r>
-                  <w:rPr>
-                    <w:rFonts w:ascii="Cambria Math" w:hAnsi="Cambria Math" w:cs="Arial"/>
-                    <w:sz w:val="24"/>
-                  </w:rPr>
-                  <m:t>-</m:t>
-                </m:r>
-                <m:r>
-                  <w:rPr>
-                    <w:rFonts w:ascii="Cambria Math" w:hAnsi="Cambria Math" w:cs="Arial"/>
-                    <w:sz w:val="24"/>
-                  </w:rPr>
-                  <m:t>79</m:t>
+                  <m:t>107-79</m:t>
                 </m:r>
               </m:num>
               <m:den>
@@ -3114,21 +3023,7 @@
             <w:rFonts w:ascii="Cambria Math" w:hAnsi="Cambria Math" w:cs="Arial"/>
             <w:sz w:val="24"/>
           </w:rPr>
-          <m:t>=</m:t>
-        </m:r>
-        <m:r>
-          <w:rPr>
-            <w:rFonts w:ascii="Cambria Math" w:hAnsi="Cambria Math" w:cs="Arial"/>
-            <w:sz w:val="24"/>
-          </w:rPr>
-          <m:t>73.83</m:t>
-        </m:r>
-        <m:r>
-          <w:rPr>
-            <w:rFonts w:ascii="Cambria Math" w:hAnsi="Cambria Math" w:cs="Arial"/>
-            <w:sz w:val="24"/>
-          </w:rPr>
-          <m:t xml:space="preserve"> %  </m:t>
+          <m:t xml:space="preserve">=73.83 %  </m:t>
         </m:r>
       </m:oMath>
       <w:r>
@@ -3261,21 +3156,7 @@
                     <w:rFonts w:ascii="Cambria Math" w:hAnsi="Cambria Math" w:cs="Arial"/>
                     <w:sz w:val="24"/>
                   </w:rPr>
-                  <m:t>900</m:t>
-                </m:r>
-                <m:r>
-                  <w:rPr>
-                    <w:rFonts w:ascii="Cambria Math" w:hAnsi="Cambria Math" w:cs="Arial"/>
-                    <w:sz w:val="24"/>
-                  </w:rPr>
-                  <m:t>-</m:t>
-                </m:r>
-                <m:r>
-                  <w:rPr>
-                    <w:rFonts w:ascii="Cambria Math" w:hAnsi="Cambria Math" w:cs="Arial"/>
-                    <w:sz w:val="24"/>
-                  </w:rPr>
-                  <m:t>858</m:t>
+                  <m:t>900-858</m:t>
                 </m:r>
               </m:num>
               <m:den>
@@ -3302,21 +3183,7 @@
             <w:rFonts w:ascii="Cambria Math" w:hAnsi="Cambria Math" w:cs="Arial"/>
             <w:sz w:val="24"/>
           </w:rPr>
-          <m:t>=</m:t>
-        </m:r>
-        <m:r>
-          <w:rPr>
-            <w:rFonts w:ascii="Cambria Math" w:hAnsi="Cambria Math" w:cs="Arial"/>
-            <w:sz w:val="24"/>
-          </w:rPr>
-          <m:t>95.33</m:t>
-        </m:r>
-        <m:r>
-          <w:rPr>
-            <w:rFonts w:ascii="Cambria Math" w:hAnsi="Cambria Math" w:cs="Arial"/>
-            <w:sz w:val="24"/>
-          </w:rPr>
-          <m:t xml:space="preserve">%  </m:t>
+          <m:t xml:space="preserve">=95.33%  </m:t>
         </m:r>
       </m:oMath>
       <w:r>
@@ -3459,21 +3326,7 @@
                     <w:rFonts w:ascii="Cambria Math" w:hAnsi="Cambria Math" w:cs="Arial"/>
                     <w:sz w:val="24"/>
                   </w:rPr>
-                  <m:t>1735</m:t>
-                </m:r>
-                <m:r>
-                  <w:rPr>
-                    <w:rFonts w:ascii="Cambria Math" w:hAnsi="Cambria Math" w:cs="Arial"/>
-                    <w:sz w:val="24"/>
-                  </w:rPr>
-                  <m:t>-</m:t>
-                </m:r>
-                <m:r>
-                  <w:rPr>
-                    <w:rFonts w:ascii="Cambria Math" w:hAnsi="Cambria Math" w:cs="Arial"/>
-                    <w:sz w:val="24"/>
-                  </w:rPr>
-                  <m:t>1478</m:t>
+                  <m:t>1735-1478</m:t>
                 </m:r>
               </m:num>
               <m:den>
@@ -3500,21 +3353,7 @@
             <w:rFonts w:ascii="Cambria Math" w:hAnsi="Cambria Math" w:cs="Arial"/>
             <w:sz w:val="24"/>
           </w:rPr>
-          <m:t>=</m:t>
-        </m:r>
-        <m:r>
-          <w:rPr>
-            <w:rFonts w:ascii="Cambria Math" w:hAnsi="Cambria Math" w:cs="Arial"/>
-            <w:sz w:val="24"/>
-          </w:rPr>
-          <m:t>85.18</m:t>
-        </m:r>
-        <m:r>
-          <w:rPr>
-            <w:rFonts w:ascii="Cambria Math" w:hAnsi="Cambria Math" w:cs="Arial"/>
-            <w:sz w:val="24"/>
-          </w:rPr>
-          <m:t xml:space="preserve"> %  </m:t>
+          <m:t xml:space="preserve">=85.18 %  </m:t>
         </m:r>
       </m:oMath>
       <w:r>
@@ -3655,21 +3494,7 @@
                     <w:rFonts w:ascii="Cambria Math" w:hAnsi="Cambria Math" w:cs="Arial"/>
                     <w:sz w:val="24"/>
                   </w:rPr>
-                  <m:t>1458</m:t>
-                </m:r>
-                <m:r>
-                  <w:rPr>
-                    <w:rFonts w:ascii="Cambria Math" w:hAnsi="Cambria Math" w:cs="Arial"/>
-                    <w:sz w:val="24"/>
-                  </w:rPr>
-                  <m:t>-</m:t>
-                </m:r>
-                <m:r>
-                  <w:rPr>
-                    <w:rFonts w:ascii="Cambria Math" w:hAnsi="Cambria Math" w:cs="Arial"/>
-                    <w:sz w:val="24"/>
-                  </w:rPr>
-                  <m:t>1249</m:t>
+                  <m:t>1458-1249</m:t>
                 </m:r>
               </m:num>
               <m:den>
@@ -3696,35 +3521,7 @@
             <w:rFonts w:ascii="Cambria Math" w:hAnsi="Cambria Math" w:cs="Arial"/>
             <w:sz w:val="24"/>
           </w:rPr>
-          <m:t>=</m:t>
-        </m:r>
-        <m:r>
-          <w:rPr>
-            <w:rFonts w:ascii="Cambria Math" w:hAnsi="Cambria Math" w:cs="Arial"/>
-            <w:sz w:val="24"/>
-          </w:rPr>
-          <m:t>85</m:t>
-        </m:r>
-        <m:r>
-          <w:rPr>
-            <w:rFonts w:ascii="Cambria Math" w:hAnsi="Cambria Math" w:cs="Arial"/>
-            <w:sz w:val="24"/>
-          </w:rPr>
-          <m:t>.6</m:t>
-        </m:r>
-        <m:r>
-          <w:rPr>
-            <w:rFonts w:ascii="Cambria Math" w:hAnsi="Cambria Math" w:cs="Arial"/>
-            <w:sz w:val="24"/>
-          </w:rPr>
-          <m:t>6</m:t>
-        </m:r>
-        <m:r>
-          <w:rPr>
-            <w:rFonts w:ascii="Cambria Math" w:hAnsi="Cambria Math" w:cs="Arial"/>
-            <w:sz w:val="24"/>
-          </w:rPr>
-          <m:t xml:space="preserve"> %  </m:t>
+          <m:t xml:space="preserve">=85.66 %  </m:t>
         </m:r>
       </m:oMath>
       <w:r>
@@ -3858,49 +3655,7 @@
                     <w:rFonts w:ascii="Cambria Math" w:hAnsi="Cambria Math" w:cs="Arial"/>
                     <w:sz w:val="24"/>
                   </w:rPr>
-                  <m:t>14</m:t>
-                </m:r>
-                <m:r>
-                  <w:rPr>
-                    <w:rFonts w:ascii="Cambria Math" w:hAnsi="Cambria Math" w:cs="Arial"/>
-                    <w:sz w:val="24"/>
-                  </w:rPr>
-                  <m:t>,</m:t>
-                </m:r>
-                <m:r>
-                  <w:rPr>
-                    <w:rFonts w:ascii="Cambria Math" w:hAnsi="Cambria Math" w:cs="Arial"/>
-                    <w:sz w:val="24"/>
-                  </w:rPr>
-                  <m:t>395</m:t>
-                </m:r>
-                <m:r>
-                  <w:rPr>
-                    <w:rFonts w:ascii="Cambria Math" w:hAnsi="Cambria Math" w:cs="Arial"/>
-                    <w:sz w:val="24"/>
-                  </w:rPr>
-                  <m:t>,</m:t>
-                </m:r>
-                <m:r>
-                  <w:rPr>
-                    <w:rFonts w:ascii="Cambria Math" w:hAnsi="Cambria Math" w:cs="Arial"/>
-                    <w:sz w:val="24"/>
-                  </w:rPr>
-                  <m:t>640</m:t>
-                </m:r>
-                <m:r>
-                  <w:rPr>
-                    <w:rFonts w:ascii="Cambria Math" w:hAnsi="Cambria Math" w:cs="Arial"/>
-                    <w:sz w:val="24"/>
-                  </w:rPr>
-                  <m:t>-</m:t>
-                </m:r>
-                <m:r>
-                  <w:rPr>
-                    <w:rFonts w:ascii="Cambria Math" w:hAnsi="Cambria Math" w:cs="Arial"/>
-                    <w:sz w:val="24"/>
-                  </w:rPr>
-                  <m:t>11,717,356</m:t>
+                  <m:t>14,395,640-11,717,356</m:t>
                 </m:r>
               </m:num>
               <m:den>
@@ -3927,21 +3682,7 @@
             <w:rFonts w:ascii="Cambria Math" w:hAnsi="Cambria Math" w:cs="Arial"/>
             <w:sz w:val="24"/>
           </w:rPr>
-          <m:t>=</m:t>
-        </m:r>
-        <m:r>
-          <w:rPr>
-            <w:rFonts w:ascii="Cambria Math" w:hAnsi="Cambria Math" w:cs="Arial"/>
-            <w:sz w:val="24"/>
-          </w:rPr>
-          <m:t>81.39</m:t>
-        </m:r>
-        <m:r>
-          <w:rPr>
-            <w:rFonts w:ascii="Cambria Math" w:hAnsi="Cambria Math" w:cs="Arial"/>
-            <w:sz w:val="24"/>
-          </w:rPr>
-          <m:t xml:space="preserve"> %  </m:t>
+          <m:t xml:space="preserve">=81.39 %  </m:t>
         </m:r>
       </m:oMath>
       <w:r>
@@ -4247,20 +3988,34 @@
           <w:rFonts w:ascii="Arial" w:hAnsi="Arial" w:cs="Arial"/>
           <w:sz w:val="24"/>
         </w:rPr>
-        <w:t>Este algoritmo fue mucho más sencillo de codificar que los realizados anteriormente, no se presentó ninguna dificultad.</w:t>
-      </w:r>
-    </w:p>
-    <w:p>
-      <w:pPr>
-        <w:jc w:val="both"/>
-        <w:rPr>
-          <w:rFonts w:ascii="Arial" w:hAnsi="Arial" w:cs="Arial"/>
-          <w:b/>
-          <w:sz w:val="24"/>
-        </w:rPr>
-      </w:pPr>
+        <w:t>Este algoritmo fue mucho más sencillo de codificar que los realizados anteriormente, no</w:t>
+      </w:r>
+      <w:r>
+        <w:rPr>
+          <w:rFonts w:ascii="Arial" w:hAnsi="Arial" w:cs="Arial"/>
+          <w:sz w:val="24"/>
+        </w:rPr>
+        <w:t xml:space="preserve"> se presentó ninguna dificultad, sin embargo, recomiendo realizar estas tareas con tiempo y revisar siempre los resultados, ya que en este ejemplo tuve un error de lógica en el que no seleccionaba bien los objetos que se introducían a la mochila, error que solo ocurría en uno de los 9 casos revisados</w:t>
+      </w:r>
+      <w:r>
+        <w:rPr>
+          <w:rFonts w:ascii="Arial" w:hAnsi="Arial" w:cs="Arial"/>
+          <w:sz w:val="24"/>
+        </w:rPr>
+        <w:t xml:space="preserve"> y que no hubiese notado sin revisar todos los resultados.</w:t>
+      </w:r>
       <w:bookmarkStart w:id="0" w:name="_GoBack"/>
       <w:bookmarkEnd w:id="0"/>
+    </w:p>
+    <w:p>
+      <w:pPr>
+        <w:jc w:val="both"/>
+        <w:rPr>
+          <w:rFonts w:ascii="Arial" w:hAnsi="Arial" w:cs="Arial"/>
+          <w:b/>
+          <w:sz w:val="24"/>
+        </w:rPr>
+      </w:pPr>
     </w:p>
     <w:p>
       <w:pPr>

</xml_diff>